<commit_message>
Generador de borrador word (100%)
</commit_message>
<xml_diff>
--- a/public/plantillaPlanEs.docx
+++ b/public/plantillaPlanEs.docx
@@ -2,40 +2,6 @@
 <file path=word/document.xml><?xml version="1.0" encoding="utf-8"?>
 <w:document xmlns:o="urn:schemas-microsoft-com:office:office" xmlns:r="http://schemas.openxmlformats.org/officeDocument/2006/relationships" xmlns:v="urn:schemas-microsoft-com:vml" xmlns:w="http://schemas.openxmlformats.org/wordprocessingml/2006/main" xmlns:w10="urn:schemas-microsoft-com:office:word" xmlns:wp="http://schemas.openxmlformats.org/drawingml/2006/wordprocessingDrawing" xmlns:pic="http://schemas.openxmlformats.org/drawingml/2006/picture" xmlns:wps="http://schemas.microsoft.com/office/word/2010/wordprocessingShape" xmlns:wpg="http://schemas.microsoft.com/office/word/2010/wordprocessingGroup" xmlns:mc="http://schemas.openxmlformats.org/markup-compatibility/2006" xmlns:wp14="http://schemas.microsoft.com/office/word/2010/wordprocessingDrawing" xmlns:w14="http://schemas.microsoft.com/office/word/2010/wordml" xmlns:w15="http://schemas.microsoft.com/office/word/2012/wordml" mc:Ignorable="w14 wp14 w15">
   <w:body>
-    <w:p>
-      <w:pPr>
-        <w:pStyle w:val="Normal"/>
-        <w:rPr>
-          <w:b/>
-          <w:bCs/>
-          <w:sz w:val="40"/>
-          <w:szCs w:val="40"/>
-        </w:rPr>
-      </w:pPr>
-      <w:r>
-        <w:rPr>
-          <w:b/>
-          <w:bCs/>
-          <w:sz w:val="40"/>
-          <w:szCs w:val="40"/>
-        </w:rPr>
-        <w:t xml:space="preserve">PLAN DE GESTIÓN ANUAL DE LA ADR </w:t>
-      </w:r>
-      <w:r>
-        <w:rPr>
-          <w:rFonts w:cs="Arial"/>
-          <w:b/>
-          <w:bCs/>
-          <w:i w:val="false"/>
-          <w:iCs w:val="false"/>
-          <w:color w:themeColor="accent5" w:val="A02B93"/>
-          <w:sz w:val="40"/>
-          <w:szCs w:val="40"/>
-          <w:lang w:val="es-ES"/>
-        </w:rPr>
-        <w:t xml:space="preserve">{nComarca} </w:t>
-      </w:r>
-    </w:p>
     <w:p>
       <w:pPr>
         <w:pStyle w:val="Normal"/>
@@ -55,53 +21,21 @@
           <w:sz w:val="40"/>
           <w:szCs w:val="40"/>
         </w:rPr>
+        <w:t xml:space="preserve">PLAN DE GESTIÓN ANUAL DE LA ADR {nComarca} </w:t>
       </w:r>
     </w:p>
     <w:p>
       <w:pPr>
         <w:pStyle w:val="Normal"/>
-        <w:rPr>
-          <w:rFonts w:cs="Arial"/>
-          <w:b/>
-          <w:bCs/>
-          <w:i/>
-          <w:i/>
-          <w:iCs/>
-          <w:color w:themeColor="accent5" w:val="A02B93"/>
-          <w:sz w:val="40"/>
-          <w:szCs w:val="40"/>
-          <w:lang w:val="es-ES"/>
-        </w:rPr>
-      </w:pPr>
-      <w:r>
         <w:rPr>
           <w:rFonts w:cs="Arial"/>
           <w:b/>
           <w:bCs/>
           <w:sz w:val="40"/>
           <w:szCs w:val="40"/>
-          <w:lang w:val="es-ES"/>
-        </w:rPr>
-        <w:t xml:space="preserve">COMARCA </w:t>
-      </w:r>
-      <w:r>
-        <w:rPr>
-          <w:rFonts w:cs="Arial"/>
-          <w:b/>
-          <w:bCs/>
-          <w:i/>
-          <w:iCs/>
-          <w:color w:themeColor="accent5" w:val="A02B93"/>
-          <w:sz w:val="40"/>
-          <w:szCs w:val="40"/>
-          <w:lang w:val="es-ES"/>
-        </w:rPr>
-        <w:t xml:space="preserve">{nComarca} </w:t>
-      </w:r>
-    </w:p>
-    <w:p>
-      <w:pPr>
-        <w:pStyle w:val="Normal"/>
+        </w:rPr>
+      </w:pPr>
+      <w:r>
         <w:rPr>
           <w:rFonts w:cs="Arial"/>
           <w:b/>
@@ -109,8 +43,11 @@
           <w:sz w:val="40"/>
           <w:szCs w:val="40"/>
         </w:rPr>
-      </w:pPr>
-      <w:r>
+      </w:r>
+    </w:p>
+    <w:p>
+      <w:pPr>
+        <w:pStyle w:val="Normal"/>
         <w:rPr>
           <w:rFonts w:cs="Arial"/>
           <w:b/>
@@ -118,11 +55,8 @@
           <w:sz w:val="40"/>
           <w:szCs w:val="40"/>
         </w:rPr>
-      </w:r>
-    </w:p>
-    <w:p>
-      <w:pPr>
-        <w:pStyle w:val="Normal"/>
+      </w:pPr>
+      <w:r>
         <w:rPr>
           <w:rFonts w:cs="Arial"/>
           <w:b/>
@@ -130,8 +64,12 @@
           <w:sz w:val="40"/>
           <w:szCs w:val="40"/>
         </w:rPr>
-      </w:pPr>
-      <w:r>
+        <w:t xml:space="preserve">COMARCA {nComarca} </w:t>
+      </w:r>
+    </w:p>
+    <w:p>
+      <w:pPr>
+        <w:pStyle w:val="Normal"/>
         <w:rPr>
           <w:rFonts w:cs="Arial"/>
           <w:b/>
@@ -139,21 +77,37 @@
           <w:sz w:val="40"/>
           <w:szCs w:val="40"/>
         </w:rPr>
-        <w:t xml:space="preserve">Año </w:t>
-      </w:r>
+      </w:pPr>
       <w:r>
         <w:rPr>
           <w:rFonts w:cs="Arial"/>
           <w:b/>
           <w:bCs/>
-          <w:i/>
-          <w:iCs/>
-          <w:color w:themeColor="accent5" w:val="A02B93"/>
           <w:sz w:val="40"/>
           <w:szCs w:val="40"/>
-          <w:lang w:val="es-ES"/>
-        </w:rPr>
-        <w:t xml:space="preserve">{anioComarca} </w:t>
+        </w:rPr>
+      </w:r>
+    </w:p>
+    <w:p>
+      <w:pPr>
+        <w:pStyle w:val="Normal"/>
+        <w:rPr>
+          <w:rFonts w:cs="Arial"/>
+          <w:b/>
+          <w:bCs/>
+          <w:sz w:val="40"/>
+          <w:szCs w:val="40"/>
+        </w:rPr>
+      </w:pPr>
+      <w:r>
+        <w:rPr>
+          <w:rFonts w:cs="Arial"/>
+          <w:b/>
+          <w:bCs/>
+          <w:sz w:val="40"/>
+          <w:szCs w:val="40"/>
+        </w:rPr>
+        <w:t xml:space="preserve">Año {anioComarca} </w:t>
       </w:r>
     </w:p>
     <w:p>
@@ -1226,16 +1180,13 @@
               <w:spacing w:lineRule="auto" w:line="360" w:before="0" w:after="0"/>
               <w:jc w:val="left"/>
               <w:rPr>
-                <w:rFonts w:ascii="Arial" w:hAnsi="Arial" w:cs="Arial"/>
-                <w:color w:themeColor="text1" w:val="000000"/>
-                <w:sz w:val="22"/>
-                <w:szCs w:val="22"/>
+                <w:color w:val="000000"/>
               </w:rPr>
             </w:pPr>
             <w:r>
               <w:rPr>
                 <w:rFonts w:cs="Arial" w:ascii="Arial" w:hAnsi="Arial"/>
-                <w:color w:themeColor="text1" w:val="000000"/>
+                <w:color w:val="000000"/>
                 <w:sz w:val="22"/>
                 <w:szCs w:val="22"/>
                 <w:lang w:bidi="ar-SA"/>
@@ -1257,16 +1208,13 @@
               <w:contextualSpacing/>
               <w:jc w:val="both"/>
               <w:rPr>
-                <w:rFonts w:ascii="Arial" w:hAnsi="Arial" w:cs="Arial"/>
-                <w:color w:themeColor="text1" w:val="000000"/>
-                <w:sz w:val="22"/>
-                <w:szCs w:val="22"/>
+                <w:color w:val="000000"/>
               </w:rPr>
             </w:pPr>
             <w:r>
               <w:rPr>
                 <w:rFonts w:cs="Arial" w:ascii="Arial" w:hAnsi="Arial"/>
-                <w:color w:themeColor="text1" w:val="000000"/>
+                <w:color w:val="000000"/>
                 <w:sz w:val="22"/>
                 <w:szCs w:val="22"/>
                 <w:lang w:bidi="ar-SA"/>
@@ -1288,16 +1236,13 @@
               <w:contextualSpacing/>
               <w:jc w:val="both"/>
               <w:rPr>
-                <w:rFonts w:ascii="Arial" w:hAnsi="Arial" w:cs="Arial"/>
-                <w:color w:themeColor="text1" w:val="000000"/>
-                <w:sz w:val="22"/>
-                <w:szCs w:val="22"/>
+                <w:color w:val="000000"/>
               </w:rPr>
             </w:pPr>
             <w:r>
               <w:rPr>
                 <w:rFonts w:cs="Arial" w:ascii="Arial" w:hAnsi="Arial"/>
-                <w:color w:themeColor="text1" w:val="000000"/>
+                <w:color w:val="000000"/>
                 <w:sz w:val="22"/>
                 <w:szCs w:val="22"/>
                 <w:lang w:bidi="ar-SA"/>
@@ -1319,16 +1264,13 @@
               <w:contextualSpacing/>
               <w:jc w:val="both"/>
               <w:rPr>
-                <w:rFonts w:ascii="Arial" w:hAnsi="Arial" w:cs="Arial"/>
-                <w:color w:themeColor="text1" w:val="000000"/>
-                <w:sz w:val="22"/>
-                <w:szCs w:val="22"/>
+                <w:color w:val="000000"/>
               </w:rPr>
             </w:pPr>
             <w:r>
               <w:rPr>
                 <w:rFonts w:cs="Arial" w:ascii="Arial" w:hAnsi="Arial"/>
-                <w:color w:themeColor="text1" w:val="000000"/>
+                <w:color w:val="000000"/>
                 <w:sz w:val="22"/>
                 <w:szCs w:val="22"/>
                 <w:lang w:bidi="ar-SA"/>
@@ -1350,15 +1292,13 @@
               <w:contextualSpacing/>
               <w:jc w:val="both"/>
               <w:rPr>
-                <w:rFonts w:ascii="Arial" w:hAnsi="Arial" w:cs="Arial"/>
-                <w:sz w:val="22"/>
-                <w:szCs w:val="22"/>
+                <w:color w:val="000000"/>
               </w:rPr>
             </w:pPr>
             <w:r>
               <w:rPr>
                 <w:rFonts w:cs="Arial" w:ascii="Arial" w:hAnsi="Arial"/>
-                <w:color w:themeColor="text1" w:val="000000"/>
+                <w:color w:val="000000"/>
                 <w:sz w:val="22"/>
                 <w:szCs w:val="22"/>
                 <w:lang w:bidi="ar-SA"/>
@@ -1368,6 +1308,7 @@
             <w:r>
               <w:rPr>
                 <w:rFonts w:cs="Arial" w:ascii="Arial" w:hAnsi="Arial"/>
+                <w:color w:val="000000"/>
                 <w:sz w:val="22"/>
                 <w:szCs w:val="22"/>
                 <w:lang w:bidi="ar-SA"/>
@@ -1389,15 +1330,7 @@
               <w:contextualSpacing/>
               <w:jc w:val="left"/>
               <w:rPr>
-                <w:rFonts w:ascii="Arial" w:hAnsi="Arial" w:cs="Arial"/>
-                <w:i/>
-                <w:i/>
-                <w:iCs/>
-                <w:color w:themeColor="accent5" w:val="A02B93"/>
-                <w:sz w:val="22"/>
-                <w:szCs w:val="22"/>
-                <w:u w:val="none"/>
-                <w:lang w:val="es-ES"/>
+                <w:color w:val="000000"/>
               </w:rPr>
             </w:pPr>
             <w:r>
@@ -1405,7 +1338,7 @@
                 <w:rFonts w:cs="Arial" w:ascii="Arial" w:hAnsi="Arial"/>
                 <w:i/>
                 <w:iCs/>
-                <w:color w:themeColor="accent5" w:val="A02B93"/>
+                <w:color w:val="000000"/>
                 <w:sz w:val="22"/>
                 <w:szCs w:val="22"/>
                 <w:lang w:val="es-ES"/>
@@ -1433,11 +1366,7 @@
               <w:spacing w:before="0" w:after="0"/>
               <w:jc w:val="left"/>
               <w:rPr>
-                <w:rFonts w:ascii="Arial" w:hAnsi="Arial" w:cs="Arial"/>
-                <w:b/>
-                <w:bCs/>
-                <w:sz w:val="22"/>
-                <w:szCs w:val="22"/>
+                <w:color w:val="000000"/>
               </w:rPr>
             </w:pPr>
             <w:r>
@@ -1445,6 +1374,7 @@
                 <w:rFonts w:cs="Arial" w:ascii="Arial" w:hAnsi="Arial"/>
                 <w:b/>
                 <w:bCs/>
+                <w:color w:val="000000"/>
                 <w:sz w:val="22"/>
                 <w:szCs w:val="22"/>
                 <w:lang w:bidi="ar-SA"/>
@@ -1471,11 +1401,7 @@
               <w:spacing w:before="0" w:after="0"/>
               <w:jc w:val="center"/>
               <w:rPr>
-                <w:rFonts w:ascii="Arial" w:hAnsi="Arial" w:cs="Arial"/>
-                <w:b/>
-                <w:bCs/>
-                <w:sz w:val="22"/>
-                <w:szCs w:val="22"/>
+                <w:color w:val="000000"/>
               </w:rPr>
             </w:pPr>
             <w:r>
@@ -1483,6 +1409,7 @@
                 <w:rFonts w:cs="Arial" w:ascii="Arial" w:hAnsi="Arial"/>
                 <w:b/>
                 <w:bCs/>
+                <w:color w:val="000000"/>
                 <w:sz w:val="22"/>
                 <w:szCs w:val="22"/>
                 <w:lang w:bidi="ar-SA"/>
@@ -1506,11 +1433,7 @@
               <w:spacing w:before="0" w:after="0"/>
               <w:jc w:val="center"/>
               <w:rPr>
-                <w:rFonts w:ascii="Arial" w:hAnsi="Arial" w:cs="Arial"/>
-                <w:b/>
-                <w:bCs/>
-                <w:sz w:val="22"/>
-                <w:szCs w:val="22"/>
+                <w:color w:val="000000"/>
               </w:rPr>
             </w:pPr>
             <w:r>
@@ -1518,6 +1441,7 @@
                 <w:rFonts w:cs="Arial" w:ascii="Arial" w:hAnsi="Arial"/>
                 <w:b/>
                 <w:bCs/>
+                <w:color w:val="000000"/>
                 <w:sz w:val="22"/>
                 <w:szCs w:val="22"/>
                 <w:lang w:bidi="ar-SA"/>
@@ -1543,11 +1467,7 @@
               <w:spacing w:before="0" w:after="0"/>
               <w:jc w:val="left"/>
               <w:rPr>
-                <w:rFonts w:ascii="Arial" w:hAnsi="Arial"/>
-                <w:i/>
-                <w:i/>
-                <w:iCs/>
-                <w:color w:val="A02B93"/>
+                <w:color w:val="000000"/>
               </w:rPr>
             </w:pPr>
             <w:r>
@@ -1555,7 +1475,7 @@
                 <w:rFonts w:ascii="Arial" w:hAnsi="Arial"/>
                 <w:i/>
                 <w:iCs/>
-                <w:color w:val="A02B93"/>
+                <w:color w:val="000000"/>
               </w:rPr>
               <w:t>{#indicadoresOperativos}{nombre}</w:t>
             </w:r>
@@ -1575,11 +1495,7 @@
               <w:spacing w:before="0" w:after="0"/>
               <w:jc w:val="right"/>
               <w:rPr>
-                <w:rFonts w:ascii="Arial" w:hAnsi="Arial"/>
-                <w:i/>
-                <w:i/>
-                <w:iCs/>
-                <w:color w:val="A02B93"/>
+                <w:color w:val="000000"/>
               </w:rPr>
             </w:pPr>
             <w:r>
@@ -1587,7 +1503,7 @@
                 <w:rFonts w:ascii="Arial" w:hAnsi="Arial"/>
                 <w:i/>
                 <w:iCs/>
-                <w:color w:val="A02B93"/>
+                <w:color w:val="000000"/>
               </w:rPr>
               <w:t>{value}{/indicadoresOperativos}</w:t>
             </w:r>
@@ -2187,7 +2103,9 @@
         </w:tc>
       </w:tr>
       <w:tr>
-        <w:trPr/>
+        <w:trPr>
+          <w:trHeight w:val="212" w:hRule="atLeast"/>
+        </w:trPr>
         <w:tc>
           <w:tcPr>
             <w:tcW w:w="4664" w:type="dxa"/>
@@ -2211,7 +2129,9 @@
                 <w:rFonts w:cs="Arial" w:ascii="Arial" w:hAnsi="Arial"/>
                 <w:sz w:val="22"/>
                 <w:szCs w:val="22"/>
-              </w:rPr>
+                <w:lang w:bidi="ar-SA"/>
+              </w:rPr>
+              <w:t>{#indicadoresResultado}{indicador}</w:t>
             </w:r>
           </w:p>
         </w:tc>
@@ -2233,16 +2153,17 @@
                 <w:szCs w:val="22"/>
               </w:rPr>
             </w:pPr>
+            <w:bookmarkStart w:id="9" w:name="_Hlk190431515_Copia_1"/>
+            <w:bookmarkEnd w:id="9"/>
             <w:r>
               <w:rPr>
                 <w:rFonts w:cs="Arial" w:ascii="Arial" w:hAnsi="Arial"/>
                 <w:sz w:val="22"/>
                 <w:szCs w:val="22"/>
-              </w:rPr>
-            </w:r>
-            <w:bookmarkStart w:id="9" w:name="_Hlk190429618"/>
-            <w:bookmarkStart w:id="10" w:name="_Hlk190429618"/>
-            <w:bookmarkEnd w:id="10"/>
+                <w:lang w:bidi="ar-SA"/>
+              </w:rPr>
+              <w:t>{previsto}{/indicadoresResultado}</w:t>
+            </w:r>
           </w:p>
         </w:tc>
       </w:tr>
@@ -2308,18 +2229,19 @@
         <w:contextualSpacing/>
         <w:jc w:val="both"/>
         <w:rPr>
-          <w:rFonts w:ascii="Arial" w:hAnsi="Arial" w:cs="Arial"/>
+          <w:rFonts w:ascii="Arial" w:hAnsi="Arial" w:eastAsia="SimSun" w:cs="Arial"/>
           <w:i/>
           <w:i/>
           <w:iCs/>
           <w:color w:themeColor="accent5" w:themeShade="bf" w:val="77206D"/>
           <w:sz w:val="22"/>
           <w:szCs w:val="22"/>
-        </w:rPr>
-      </w:pPr>
-      <w:r>
-        <w:rPr>
-          <w:rFonts w:eastAsia="SimSun"/>
+          <w:lang w:val="es-ES" w:eastAsia="en-US"/>
+        </w:rPr>
+      </w:pPr>
+      <w:r>
+        <w:rPr>
+          <w:rFonts w:eastAsia="SimSun" w:cs="Arial" w:ascii="Arial" w:hAnsi="Arial"/>
           <w:i/>
           <w:iCs/>
           <w:color w:themeColor="accent5" w:themeShade="bf" w:val="77206D"/>
@@ -2341,12 +2263,12 @@
         <w:jc w:val="both"/>
         <w:rPr/>
       </w:pPr>
-      <w:bookmarkStart w:id="11" w:name="_Toc42913535"/>
+      <w:bookmarkStart w:id="10" w:name="_Toc42913535"/>
       <w:r>
         <w:rPr/>
         <w:t>PLAN DE GESTIÓN ANUAL DEL PCDR: PRIORIZACIÓN DE EJES Y ACCIONES ASOCIADAS</w:t>
       </w:r>
-      <w:bookmarkEnd w:id="11"/>
+      <w:bookmarkEnd w:id="10"/>
     </w:p>
     <w:p>
       <w:pPr>
@@ -2505,15 +2427,16 @@
       </w:r>
       <w:r>
         <w:rPr>
-          <w:rFonts w:cs="Arial" w:ascii="Arial" w:hAnsi="Arial"/>
+          <w:rFonts w:eastAsia="SimSun" w:cs="" w:ascii="Arial" w:hAnsi="Arial" w:cstheme="minorBidi"/>
           <w:b/>
           <w:bCs/>
           <w:i/>
           <w:iCs/>
-          <w:color w:themeColor="accent5" w:val="A02B93"/>
-          <w:sz w:val="22"/>
-          <w:szCs w:val="22"/>
-          <w:lang w:val="es-ES"/>
+          <w:color w:themeColor="text1" w:val="000000"/>
+          <w:kern w:val="0"/>
+          <w:sz w:val="22"/>
+          <w:szCs w:val="22"/>
+          <w:lang w:val="es-ES" w:eastAsia="en-US" w:bidi="ar-SA"/>
         </w:rPr>
         <w:t>{nComarca} {anioComarca}</w:t>
       </w:r>
@@ -2572,14 +2495,14 @@
           <w:lang w:val="es-ES"/>
         </w:rPr>
       </w:pPr>
-      <w:bookmarkStart w:id="12" w:name="_Toc259807886"/>
+      <w:bookmarkStart w:id="11" w:name="_Toc259807886"/>
       <w:r>
         <w:rPr>
           <w:lang w:val="es-ES"/>
         </w:rPr>
         <w:t>4.1. PROCESO</w:t>
       </w:r>
-      <w:bookmarkEnd w:id="12"/>
+      <w:bookmarkEnd w:id="11"/>
       <w:r>
         <w:rPr>
           <w:lang w:val="es-ES"/>
@@ -2683,11 +2606,7 @@
         <w:contextualSpacing/>
         <w:jc w:val="both"/>
         <w:rPr>
-          <w:rFonts w:ascii="Arial" w:hAnsi="Arial"/>
-          <w:i/>
-          <w:i/>
-          <w:iCs/>
-          <w:color w:val="A02B93"/>
+          <w:color w:val="000000"/>
         </w:rPr>
       </w:pPr>
       <w:r>
@@ -2695,7 +2614,7 @@
           <w:rFonts w:ascii="Arial" w:hAnsi="Arial"/>
           <w:i/>
           <w:iCs/>
-          <w:color w:val="A02B93"/>
+          <w:color w:val="000000"/>
         </w:rPr>
         <w:t>{proceso}</w:t>
       </w:r>
@@ -2707,14 +2626,14 @@
           <w:lang w:val="es-ES"/>
         </w:rPr>
       </w:pPr>
-      <w:bookmarkStart w:id="13" w:name="_Toc320360495"/>
+      <w:bookmarkStart w:id="12" w:name="_Toc320360495"/>
       <w:r>
         <w:rPr>
           <w:lang w:val="es-ES"/>
         </w:rPr>
         <w:t>4.2. EJES PRIORITARIOS</w:t>
       </w:r>
-      <w:bookmarkEnd w:id="13"/>
+      <w:bookmarkEnd w:id="12"/>
       <w:r>
         <w:rPr>
           <w:lang w:val="es-ES"/>
@@ -2793,7 +2712,19 @@
           <w:szCs w:val="22"/>
           <w:lang w:val="es-ES"/>
         </w:rPr>
-        <w:t>{eje1}</w:t>
+        <w:t>{</w:t>
+      </w:r>
+      <w:r>
+        <w:rPr>
+          <w:rFonts w:cs="Arial" w:ascii="Arial" w:hAnsi="Arial"/>
+          <w:i/>
+          <w:iCs/>
+          <w:color w:val="000000"/>
+          <w:sz w:val="22"/>
+          <w:szCs w:val="22"/>
+          <w:lang w:val="es-ES"/>
+        </w:rPr>
+        <w:t>eje1}</w:t>
       </w:r>
     </w:p>
     <w:p>
@@ -2803,14 +2734,7 @@
         <w:contextualSpacing/>
         <w:jc w:val="both"/>
         <w:rPr>
-          <w:rFonts w:ascii="Arial" w:hAnsi="Arial" w:cs="Arial"/>
-          <w:i/>
-          <w:i/>
-          <w:iCs/>
-          <w:color w:themeColor="accent5" w:val="A02B93"/>
-          <w:sz w:val="22"/>
-          <w:szCs w:val="22"/>
-          <w:lang w:val="es-ES"/>
+          <w:color w:val="000000"/>
         </w:rPr>
       </w:pPr>
       <w:r>
@@ -2818,7 +2742,7 @@
           <w:rFonts w:cs="Arial" w:ascii="Arial" w:hAnsi="Arial"/>
           <w:i/>
           <w:iCs/>
-          <w:color w:themeColor="accent5" w:val="A02B93"/>
+          <w:color w:val="000000"/>
           <w:sz w:val="22"/>
           <w:szCs w:val="22"/>
           <w:lang w:val="es-ES"/>
@@ -2833,14 +2757,7 @@
         <w:contextualSpacing/>
         <w:jc w:val="both"/>
         <w:rPr>
-          <w:rFonts w:ascii="Arial" w:hAnsi="Arial" w:cs="Arial"/>
-          <w:i/>
-          <w:i/>
-          <w:iCs/>
-          <w:color w:themeColor="accent5" w:val="A02B93"/>
-          <w:sz w:val="22"/>
-          <w:szCs w:val="22"/>
-          <w:lang w:val="es-ES"/>
+          <w:color w:val="000000"/>
         </w:rPr>
       </w:pPr>
       <w:r>
@@ -2848,7 +2765,7 @@
           <w:rFonts w:cs="Arial" w:ascii="Arial" w:hAnsi="Arial"/>
           <w:i/>
           <w:iCs/>
-          <w:color w:themeColor="accent5" w:val="A02B93"/>
+          <w:color w:val="000000"/>
           <w:sz w:val="22"/>
           <w:szCs w:val="22"/>
           <w:lang w:val="es-ES"/>
@@ -2863,14 +2780,14 @@
           <w:lang w:val="es-ES"/>
         </w:rPr>
       </w:pPr>
-      <w:bookmarkStart w:id="14" w:name="_Toc854836156"/>
+      <w:bookmarkStart w:id="13" w:name="_Toc854836156"/>
       <w:r>
         <w:rPr>
           <w:lang w:val="es-ES"/>
         </w:rPr>
         <w:t>4.3. RESUMEN Y ENCAJE DE LAS ACCIONES EN EL PCDR</w:t>
       </w:r>
-      <w:bookmarkEnd w:id="14"/>
+      <w:bookmarkEnd w:id="13"/>
     </w:p>
     <w:p>
       <w:pPr>
@@ -2896,17 +2813,18 @@
       </w:r>
       <w:r>
         <w:rPr>
-          <w:rFonts w:cs="Arial" w:ascii="Arial" w:hAnsi="Arial"/>
-          <w:b w:val="false"/>
-          <w:bCs w:val="false"/>
+          <w:rFonts w:eastAsia="SimSun" w:cs="" w:ascii="Arial" w:hAnsi="Arial" w:cstheme="minorBidi"/>
+          <w:b/>
+          <w:bCs/>
           <w:i/>
           <w:iCs/>
-          <w:color w:themeColor="accent5" w:val="A02B93"/>
-          <w:sz w:val="22"/>
-          <w:szCs w:val="22"/>
-          <w:lang w:val="es-ES"/>
-        </w:rPr>
-        <w:t>{nComarca}</w:t>
+          <w:color w:themeColor="text1" w:val="000000"/>
+          <w:kern w:val="0"/>
+          <w:sz w:val="22"/>
+          <w:szCs w:val="22"/>
+          <w:lang w:val="es-ES" w:eastAsia="en-US" w:bidi="ar-SA"/>
+        </w:rPr>
+        <w:t>{nComarca} {anioComarca}</w:t>
       </w:r>
       <w:r>
         <w:rPr>
@@ -3097,10 +3015,7 @@
               <w:spacing w:before="0" w:after="0"/>
               <w:jc w:val="left"/>
               <w:rPr>
-                <w:i/>
-                <w:i/>
-                <w:iCs/>
-                <w:color w:val="A02B93"/>
+                <w:color w:val="000000"/>
               </w:rPr>
             </w:pPr>
             <w:r>
@@ -3108,7 +3023,7 @@
                 <w:rFonts w:cs="Arial" w:ascii="Arial" w:hAnsi="Arial"/>
                 <w:i/>
                 <w:iCs/>
-                <w:color w:val="A02B93"/>
+                <w:color w:val="000000"/>
                 <w:sz w:val="22"/>
                 <w:szCs w:val="22"/>
                 <w:lang w:bidi="ar-SA"/>
@@ -3133,17 +3048,14 @@
               <w:spacing w:before="0" w:after="0"/>
               <w:jc w:val="left"/>
               <w:rPr>
-                <w:i/>
+                <w:color w:val="000000"/>
+              </w:rPr>
+            </w:pPr>
+            <w:r>
+              <w:rPr>
                 <w:i/>
                 <w:iCs/>
-                <w:color w:val="A02B93"/>
-              </w:rPr>
-            </w:pPr>
-            <w:r>
-              <w:rPr>
-                <w:i/>
-                <w:iCs/>
-                <w:color w:val="A02B93"/>
+                <w:color w:val="000000"/>
                 <w:lang w:bidi="ar-SA"/>
               </w:rPr>
               <w:t>{lineaActuaccion}</w:t>
@@ -3166,10 +3078,7 @@
               <w:spacing w:before="0" w:after="0"/>
               <w:jc w:val="left"/>
               <w:rPr>
-                <w:i/>
-                <w:i/>
-                <w:iCs/>
-                <w:color w:val="A02B93"/>
+                <w:color w:val="000000"/>
               </w:rPr>
             </w:pPr>
             <w:r>
@@ -3177,7 +3086,7 @@
                 <w:rFonts w:cs="Arial" w:ascii="Arial" w:hAnsi="Arial"/>
                 <w:i/>
                 <w:iCs/>
-                <w:color w:val="A02B93"/>
+                <w:color w:val="000000"/>
                 <w:sz w:val="22"/>
                 <w:szCs w:val="22"/>
                 <w:lang w:val="es-ES" w:bidi="ar-SA"/>
@@ -3189,7 +3098,7 @@
                 <w:rFonts w:cs="Arial" w:ascii="Arial" w:hAnsi="Arial"/>
                 <w:i/>
                 <w:iCs/>
-                <w:color w:val="A02B93"/>
+                <w:color w:val="000000"/>
                 <w:sz w:val="22"/>
                 <w:szCs w:val="22"/>
                 <w:lang w:bidi="ar-SA"/>
@@ -3229,14 +3138,14 @@
           <w:lang w:val="es-ES"/>
         </w:rPr>
       </w:pPr>
-      <w:bookmarkStart w:id="15" w:name="_Toc599842710"/>
+      <w:bookmarkStart w:id="14" w:name="_Toc599842710"/>
       <w:r>
         <w:rPr>
           <w:lang w:val="es-ES"/>
         </w:rPr>
         <w:t>4.4. DESCRIPCIÓN DE LAS ACCIONES PREVISTAS PARA LA ANUALIDAD</w:t>
       </w:r>
-      <w:bookmarkEnd w:id="15"/>
+      <w:bookmarkEnd w:id="14"/>
     </w:p>
     <w:p>
       <w:pPr>
@@ -3371,10 +3280,7 @@
               <w:suppressAutoHyphens w:val="true"/>
               <w:spacing w:before="0" w:after="0"/>
               <w:rPr>
-                <w:i/>
-                <w:i/>
-                <w:iCs/>
-                <w:color w:val="A02B93"/>
+                <w:color w:val="000000"/>
               </w:rPr>
             </w:pPr>
             <w:r>
@@ -3382,7 +3288,7 @@
                 <w:rFonts w:cs="Arial"/>
                 <w:i/>
                 <w:iCs/>
-                <w:color w:val="A02B93"/>
+                <w:color w:val="000000"/>
                 <w:sz w:val="22"/>
                 <w:szCs w:val="22"/>
                 <w:lang w:bidi="ar-SA"/>
@@ -3440,10 +3346,7 @@
               <w:suppressAutoHyphens w:val="true"/>
               <w:spacing w:before="0" w:after="0"/>
               <w:rPr>
-                <w:i/>
-                <w:i/>
-                <w:iCs/>
-                <w:color w:val="A02B93"/>
+                <w:color w:val="000000"/>
               </w:rPr>
             </w:pPr>
             <w:r>
@@ -3451,7 +3354,7 @@
                 <w:rFonts w:cs="Arial"/>
                 <w:i/>
                 <w:iCs/>
-                <w:color w:val="A02B93"/>
+                <w:color w:val="000000"/>
                 <w:sz w:val="22"/>
                 <w:szCs w:val="22"/>
                 <w:lang w:bidi="ar-SA"/>
@@ -3509,10 +3412,7 @@
               <w:suppressAutoHyphens w:val="true"/>
               <w:spacing w:before="0" w:after="0"/>
               <w:rPr>
-                <w:i/>
-                <w:i/>
-                <w:iCs/>
-                <w:color w:val="A02B93"/>
+                <w:color w:val="000000"/>
               </w:rPr>
             </w:pPr>
             <w:r>
@@ -3520,7 +3420,7 @@
                 <w:rFonts w:cs="Arial"/>
                 <w:i/>
                 <w:iCs/>
-                <w:color w:val="A02B93"/>
+                <w:color w:val="000000"/>
                 <w:sz w:val="22"/>
                 <w:szCs w:val="22"/>
                 <w:lang w:bidi="ar-SA"/>
@@ -3578,10 +3478,7 @@
               <w:suppressAutoHyphens w:val="true"/>
               <w:spacing w:before="0" w:after="0"/>
               <w:rPr>
-                <w:i/>
-                <w:i/>
-                <w:iCs/>
-                <w:color w:val="A02B93"/>
+                <w:color w:val="000000"/>
               </w:rPr>
             </w:pPr>
             <w:r>
@@ -3589,7 +3486,7 @@
                 <w:rFonts w:cs="Arial"/>
                 <w:i/>
                 <w:iCs/>
-                <w:color w:val="A02B93"/>
+                <w:color w:val="000000"/>
                 <w:sz w:val="22"/>
                 <w:szCs w:val="22"/>
                 <w:lang w:bidi="ar-SA"/>
@@ -3647,10 +3544,7 @@
               <w:suppressAutoHyphens w:val="true"/>
               <w:spacing w:before="0" w:after="0"/>
               <w:rPr>
-                <w:i/>
-                <w:i/>
-                <w:iCs/>
-                <w:color w:val="A02B93"/>
+                <w:color w:val="000000"/>
               </w:rPr>
             </w:pPr>
             <w:r>
@@ -3658,7 +3552,7 @@
                 <w:rFonts w:cs="Arial"/>
                 <w:i/>
                 <w:iCs/>
-                <w:color w:val="A02B93"/>
+                <w:color w:val="000000"/>
                 <w:sz w:val="22"/>
                 <w:szCs w:val="22"/>
                 <w:lang w:bidi="ar-SA"/>
@@ -3683,10 +3577,10 @@
               <w:pStyle w:val="1Texto"/>
               <w:widowControl/>
               <w:suppressAutoHyphens w:val="true"/>
-              <w:spacing w:before="0" w:after="0"/>
+              <w:spacing w:lineRule="auto" w:line="276" w:before="0" w:after="0"/>
+              <w:ind w:hanging="0" w:left="0"/>
               <w:jc w:val="left"/>
               <w:rPr>
-                <w:rFonts w:cs="Arial"/>
                 <w:sz w:val="22"/>
                 <w:szCs w:val="22"/>
               </w:rPr>
@@ -3717,10 +3611,7 @@
               <w:suppressAutoHyphens w:val="true"/>
               <w:spacing w:before="0" w:after="0"/>
               <w:rPr>
-                <w:i/>
-                <w:i/>
-                <w:iCs/>
-                <w:color w:val="A02B93"/>
+                <w:color w:val="000000"/>
               </w:rPr>
             </w:pPr>
             <w:r>
@@ -3728,7 +3619,7 @@
                 <w:rFonts w:cs="Arial"/>
                 <w:i/>
                 <w:iCs/>
-                <w:color w:val="A02B93"/>
+                <w:color w:val="000000"/>
                 <w:sz w:val="22"/>
                 <w:szCs w:val="22"/>
                 <w:lang w:bidi="ar-SA"/>
@@ -3788,10 +3679,7 @@
               <w:suppressAutoHyphens w:val="true"/>
               <w:spacing w:before="0" w:after="0"/>
               <w:rPr>
-                <w:i/>
-                <w:i/>
-                <w:iCs/>
-                <w:color w:val="A02B93"/>
+                <w:color w:val="000000"/>
               </w:rPr>
             </w:pPr>
             <w:r>
@@ -3799,7 +3687,7 @@
                 <w:rFonts w:cs="Arial"/>
                 <w:i/>
                 <w:iCs/>
-                <w:color w:val="A02B93"/>
+                <w:color w:val="000000"/>
                 <w:sz w:val="22"/>
                 <w:szCs w:val="22"/>
                 <w:shd w:fill="auto" w:val="clear"/>
@@ -3812,7 +3700,7 @@
                 <w:rFonts w:eastAsia="SimSun" w:cs="Arial"/>
                 <w:i/>
                 <w:iCs/>
-                <w:color w:val="A02B93"/>
+                <w:color w:val="000000"/>
                 <w:sz w:val="22"/>
                 <w:szCs w:val="22"/>
                 <w:shd w:fill="auto" w:val="clear"/>
@@ -3825,7 +3713,7 @@
                 <w:rFonts w:cs="Arial"/>
                 <w:i/>
                 <w:iCs/>
-                <w:color w:val="A02B93"/>
+                <w:color w:val="000000"/>
                 <w:sz w:val="22"/>
                 <w:szCs w:val="22"/>
                 <w:shd w:fill="auto" w:val="clear"/>
@@ -3841,20 +3729,19 @@
       <w:pPr>
         <w:pStyle w:val="1Texto"/>
         <w:rPr>
+          <w:color w:val="000000"/>
+        </w:rPr>
+      </w:pPr>
+      <w:r>
+        <w:rPr>
           <w:rFonts w:cs="Arial"/>
-          <w:sz w:val="22"/>
-          <w:szCs w:val="22"/>
-        </w:rPr>
-      </w:pPr>
-      <w:r>
-        <w:rPr>
-          <w:rFonts w:cs="Arial"/>
+          <w:color w:val="000000"/>
           <w:sz w:val="22"/>
           <w:szCs w:val="22"/>
         </w:rPr>
         <w:t>Objetivos de la acción:</w:t>
       </w:r>
-      <w:bookmarkStart w:id="16" w:name="_Hlk193184853"/>
+      <w:bookmarkStart w:id="15" w:name="_Hlk193184853"/>
     </w:p>
     <w:p>
       <w:pPr>
@@ -3866,13 +3753,13 @@
           <w:right w:val="single" w:sz="4" w:space="4" w:color="000000"/>
         </w:pBdr>
         <w:rPr>
-          <w:color w:val="A02B93"/>
-        </w:rPr>
-      </w:pPr>
-      <w:bookmarkEnd w:id="16"/>
-      <w:r>
-        <w:rPr>
-          <w:color w:val="A02B93"/>
+          <w:color w:val="000000"/>
+        </w:rPr>
+      </w:pPr>
+      <w:bookmarkEnd w:id="15"/>
+      <w:r>
+        <w:rPr>
+          <w:color w:val="000000"/>
         </w:rPr>
         <w:t>{oAccion}</w:t>
       </w:r>
@@ -3881,14 +3768,13 @@
       <w:pPr>
         <w:pStyle w:val="1Texto"/>
         <w:rPr>
+          <w:color w:val="000000"/>
+        </w:rPr>
+      </w:pPr>
+      <w:r>
+        <w:rPr>
           <w:rFonts w:cs="Arial"/>
-          <w:sz w:val="22"/>
-          <w:szCs w:val="22"/>
-        </w:rPr>
-      </w:pPr>
-      <w:r>
-        <w:rPr>
-          <w:rFonts w:cs="Arial"/>
+          <w:color w:val="000000"/>
           <w:sz w:val="22"/>
           <w:szCs w:val="22"/>
         </w:rPr>
@@ -3905,14 +3791,12 @@
           <w:right w:val="single" w:sz="4" w:space="4" w:color="000000"/>
         </w:pBdr>
         <w:rPr>
-          <w:rFonts w:cs="Arial"/>
-          <w:sz w:val="22"/>
-          <w:szCs w:val="22"/>
-        </w:rPr>
-      </w:pPr>
-      <w:r>
-        <w:rPr>
-          <w:color w:val="A02B93"/>
+          <w:color w:val="000000"/>
+        </w:rPr>
+      </w:pPr>
+      <w:r>
+        <w:rPr>
+          <w:color w:val="000000"/>
         </w:rPr>
         <w:t>{</w:t>
       </w:r>
@@ -3920,7 +3804,7 @@
         <w:rPr>
           <w:i/>
           <w:iCs/>
-          <w:color w:val="A02B93"/>
+          <w:color w:val="000000"/>
         </w:rPr>
         <w:t>dAccion}</w:t>
       </w:r>
@@ -3947,7 +3831,7 @@
         </w:rPr>
         <w:t xml:space="preserve">Integración de los principios transversales: </w:t>
       </w:r>
-      <w:bookmarkStart w:id="17" w:name="_Hlk194316965"/>
+      <w:bookmarkStart w:id="16" w:name="_Hlk194316965"/>
       <w:r>
         <w:rPr>
           <w:rFonts w:cs="Arial"/>
@@ -3971,14 +3855,13 @@
           <w:right w:val="single" w:sz="4" w:space="4" w:color="000000"/>
         </w:pBdr>
         <w:rPr>
+          <w:color w:val="000000"/>
+        </w:rPr>
+      </w:pPr>
+      <w:r>
+        <w:rPr>
           <w:rFonts w:cs="Arial"/>
-          <w:sz w:val="22"/>
-          <w:szCs w:val="22"/>
-        </w:rPr>
-      </w:pPr>
-      <w:r>
-        <w:rPr>
-          <w:rFonts w:cs="Arial"/>
+          <w:color w:val="000000"/>
           <w:sz w:val="22"/>
           <w:szCs w:val="22"/>
         </w:rPr>
@@ -3995,17 +3878,14 @@
           <w:right w:val="single" w:sz="4" w:space="4" w:color="000000"/>
         </w:pBdr>
         <w:rPr>
-          <w:i/>
+          <w:color w:val="000000"/>
+        </w:rPr>
+      </w:pPr>
+      <w:r>
+        <w:rPr>
           <w:i/>
           <w:iCs/>
-          <w:color w:val="A02B93"/>
-        </w:rPr>
-      </w:pPr>
-      <w:r>
-        <w:rPr>
-          <w:i/>
-          <w:iCs/>
-          <w:color w:val="A02B93"/>
+          <w:color w:val="000000"/>
         </w:rPr>
         <w:t>{iMujHom}</w:t>
       </w:r>
@@ -4015,7 +3895,7 @@
         <w:pStyle w:val="1Texto"/>
         <w:rPr>
           <w:rFonts w:cs="Arial"/>
-          <w:color w:themeColor="text1" w:val="auto"/>
+          <w:color w:val="000000"/>
           <w:sz w:val="22"/>
           <w:szCs w:val="22"/>
           <w:lang w:val="es-ES_tradnl"/>
@@ -4024,7 +3904,7 @@
       <w:r>
         <w:rPr>
           <w:rFonts w:cs="Arial"/>
-          <w:color w:themeColor="text1" w:val="auto"/>
+          <w:color w:val="000000"/>
           <w:sz w:val="22"/>
           <w:szCs w:val="22"/>
           <w:lang w:val="es-ES_tradnl"/>
@@ -4041,14 +3921,13 @@
           <w:right w:val="single" w:sz="4" w:space="4" w:color="000000"/>
         </w:pBdr>
         <w:rPr>
+          <w:color w:val="000000"/>
+        </w:rPr>
+      </w:pPr>
+      <w:r>
+        <w:rPr>
           <w:rFonts w:cs="Arial"/>
-          <w:sz w:val="22"/>
-          <w:szCs w:val="22"/>
-        </w:rPr>
-      </w:pPr>
-      <w:r>
-        <w:rPr>
-          <w:rFonts w:cs="Arial"/>
+          <w:color w:val="000000"/>
           <w:sz w:val="22"/>
           <w:szCs w:val="22"/>
         </w:rPr>
@@ -4065,17 +3944,14 @@
           <w:right w:val="single" w:sz="4" w:space="4" w:color="000000"/>
         </w:pBdr>
         <w:rPr>
-          <w:i/>
+          <w:color w:val="000000"/>
+        </w:rPr>
+      </w:pPr>
+      <w:r>
+        <w:rPr>
           <w:i/>
           <w:iCs/>
-          <w:color w:val="A02B93"/>
-        </w:rPr>
-      </w:pPr>
-      <w:r>
-        <w:rPr>
-          <w:i/>
-          <w:iCs/>
-          <w:color w:val="A02B93"/>
+          <w:color w:val="000000"/>
         </w:rPr>
         <w:t>{uEuskera}</w:t>
       </w:r>
@@ -4111,14 +3987,13 @@
           <w:right w:val="single" w:sz="4" w:space="4" w:color="000000"/>
         </w:pBdr>
         <w:rPr>
+          <w:color w:val="000000"/>
+        </w:rPr>
+      </w:pPr>
+      <w:r>
+        <w:rPr>
           <w:rFonts w:cs="Arial"/>
-          <w:sz w:val="22"/>
-          <w:szCs w:val="22"/>
-        </w:rPr>
-      </w:pPr>
-      <w:r>
-        <w:rPr>
-          <w:rFonts w:cs="Arial"/>
+          <w:color w:val="000000"/>
           <w:sz w:val="22"/>
           <w:szCs w:val="22"/>
         </w:rPr>
@@ -4135,17 +4010,14 @@
           <w:right w:val="single" w:sz="4" w:space="4" w:color="000000"/>
         </w:pBdr>
         <w:rPr>
-          <w:i/>
+          <w:color w:val="000000"/>
+        </w:rPr>
+      </w:pPr>
+      <w:r>
+        <w:rPr>
           <w:i/>
           <w:iCs/>
-          <w:color w:val="A02B93"/>
-        </w:rPr>
-      </w:pPr>
-      <w:r>
-        <w:rPr>
-          <w:i/>
-          <w:iCs/>
-          <w:color w:val="A02B93"/>
+          <w:color w:val="000000"/>
         </w:rPr>
         <w:t>{sostenibilidad}</w:t>
       </w:r>
@@ -4155,7 +4027,7 @@
         <w:pStyle w:val="1Texto"/>
         <w:rPr>
           <w:rFonts w:cs="Arial"/>
-          <w:color w:themeColor="text1" w:val="auto"/>
+          <w:color w:val="000000"/>
           <w:sz w:val="22"/>
           <w:szCs w:val="22"/>
           <w:lang w:val="es-ES_tradnl"/>
@@ -4164,13 +4036,13 @@
       <w:r>
         <w:rPr>
           <w:rFonts w:cs="Arial"/>
-          <w:color w:themeColor="text1" w:val="auto"/>
+          <w:color w:val="000000"/>
           <w:sz w:val="22"/>
           <w:szCs w:val="22"/>
           <w:lang w:val="es-ES_tradnl"/>
         </w:rPr>
       </w:r>
-      <w:bookmarkEnd w:id="17"/>
+      <w:bookmarkEnd w:id="16"/>
     </w:p>
     <w:p>
       <w:pPr>
@@ -4182,14 +4054,13 @@
           <w:right w:val="single" w:sz="4" w:space="4" w:color="000000"/>
         </w:pBdr>
         <w:rPr>
+          <w:color w:val="000000"/>
+        </w:rPr>
+      </w:pPr>
+      <w:r>
+        <w:rPr>
           <w:rFonts w:cs="Arial"/>
-          <w:sz w:val="22"/>
-          <w:szCs w:val="22"/>
-        </w:rPr>
-      </w:pPr>
-      <w:r>
-        <w:rPr>
-          <w:rFonts w:cs="Arial"/>
+          <w:color w:val="000000"/>
           <w:sz w:val="22"/>
           <w:szCs w:val="22"/>
         </w:rPr>
@@ -4206,17 +4077,14 @@
           <w:right w:val="single" w:sz="4" w:space="4" w:color="000000"/>
         </w:pBdr>
         <w:rPr>
-          <w:i/>
+          <w:color w:val="000000"/>
+        </w:rPr>
+      </w:pPr>
+      <w:r>
+        <w:rPr>
           <w:i/>
           <w:iCs/>
-          <w:color w:val="A02B93"/>
-        </w:rPr>
-      </w:pPr>
-      <w:r>
-        <w:rPr>
-          <w:i/>
-          <w:iCs/>
-          <w:color w:val="A02B93"/>
+          <w:color w:val="000000"/>
         </w:rPr>
         <w:t>{dInteligent}</w:t>
       </w:r>
@@ -4225,15 +4093,13 @@
       <w:pPr>
         <w:pStyle w:val="1Texto"/>
         <w:rPr>
+          <w:color w:val="000000"/>
+        </w:rPr>
+      </w:pPr>
+      <w:r>
+        <w:rPr>
           <w:rFonts w:cs="Arial"/>
-          <w:sz w:val="22"/>
-          <w:szCs w:val="22"/>
-          <w:highlight w:val="yellow"/>
-        </w:rPr>
-      </w:pPr>
-      <w:r>
-        <w:rPr>
-          <w:rFonts w:cs="Arial"/>
+          <w:color w:val="000000"/>
           <w:sz w:val="22"/>
           <w:szCs w:val="22"/>
         </w:rPr>
@@ -4250,12 +4116,7 @@
           <w:right w:val="single" w:sz="4" w:space="4" w:color="000000"/>
         </w:pBdr>
         <w:rPr>
-          <w:b w:val="false"/>
-          <w:bCs w:val="false"/>
-          <w:i/>
-          <w:i/>
-          <w:iCs/>
-          <w:color w:val="A02B93"/>
+          <w:color w:val="000000"/>
         </w:rPr>
       </w:pPr>
       <w:r>
@@ -4264,7 +4125,7 @@
           <w:bCs w:val="false"/>
           <w:i/>
           <w:iCs/>
-          <w:color w:val="A02B93"/>
+          <w:color w:val="000000"/>
         </w:rPr>
         <w:t>{ods}</w:t>
       </w:r>
@@ -4314,17 +4175,14 @@
           <w:right w:val="single" w:sz="4" w:space="4" w:color="000000"/>
         </w:pBdr>
         <w:rPr>
-          <w:i/>
+          <w:color w:val="000000"/>
+        </w:rPr>
+      </w:pPr>
+      <w:r>
+        <w:rPr>
           <w:i/>
           <w:iCs/>
-          <w:color w:val="A02B93"/>
-        </w:rPr>
-      </w:pPr>
-      <w:r>
-        <w:rPr>
-          <w:i/>
-          <w:iCs/>
-          <w:color w:val="A02B93"/>
+          <w:color w:val="000000"/>
         </w:rPr>
         <w:t>{presupuesto}</w:t>
       </w:r>
@@ -4384,17 +4242,17 @@
         <w:tblLook w:firstRow="1" w:noVBand="1" w:lastRow="0" w:firstColumn="1" w:lastColumn="0" w:noHBand="0" w:val="04a0"/>
       </w:tblPr>
       <w:tblGrid>
-        <w:gridCol w:w="2160"/>
-        <w:gridCol w:w="1950"/>
-        <w:gridCol w:w="1845"/>
-        <w:gridCol w:w="1395"/>
-        <w:gridCol w:w="1718"/>
+        <w:gridCol w:w="2159"/>
+        <w:gridCol w:w="1948"/>
+        <w:gridCol w:w="1847"/>
+        <w:gridCol w:w="1393"/>
+        <w:gridCol w:w="1721"/>
       </w:tblGrid>
       <w:tr>
         <w:trPr/>
         <w:tc>
           <w:tcPr>
-            <w:tcW w:w="2160" w:type="dxa"/>
+            <w:tcW w:w="2159" w:type="dxa"/>
             <w:tcBorders>
               <w:left w:val="nil"/>
               <w:right w:val="nil"/>
@@ -4431,7 +4289,7 @@
         </w:tc>
         <w:tc>
           <w:tcPr>
-            <w:tcW w:w="1950" w:type="dxa"/>
+            <w:tcW w:w="1948" w:type="dxa"/>
             <w:tcBorders>
               <w:left w:val="nil"/>
               <w:right w:val="nil"/>
@@ -4468,7 +4326,7 @@
         </w:tc>
         <w:tc>
           <w:tcPr>
-            <w:tcW w:w="1845" w:type="dxa"/>
+            <w:tcW w:w="1847" w:type="dxa"/>
             <w:tcBorders>
               <w:left w:val="nil"/>
               <w:right w:val="nil"/>
@@ -4505,7 +4363,7 @@
         </w:tc>
         <w:tc>
           <w:tcPr>
-            <w:tcW w:w="1395" w:type="dxa"/>
+            <w:tcW w:w="1393" w:type="dxa"/>
             <w:tcBorders>
               <w:left w:val="nil"/>
               <w:right w:val="nil"/>
@@ -4542,7 +4400,7 @@
         </w:tc>
         <w:tc>
           <w:tcPr>
-            <w:tcW w:w="1718" w:type="dxa"/>
+            <w:tcW w:w="1721" w:type="dxa"/>
             <w:tcBorders>
               <w:left w:val="nil"/>
               <w:right w:val="nil"/>
@@ -4582,7 +4440,7 @@
         <w:trPr/>
         <w:tc>
           <w:tcPr>
-            <w:tcW w:w="2160" w:type="dxa"/>
+            <w:tcW w:w="2159" w:type="dxa"/>
             <w:tcBorders>
               <w:left w:val="nil"/>
               <w:right w:val="nil"/>
@@ -4595,10 +4453,7 @@
               <w:suppressAutoHyphens w:val="true"/>
               <w:spacing w:before="0" w:after="0"/>
               <w:rPr>
-                <w:i/>
-                <w:i/>
-                <w:iCs/>
-                <w:color w:val="A02B93"/>
+                <w:color w:val="000000"/>
               </w:rPr>
             </w:pPr>
             <w:r>
@@ -4606,7 +4461,7 @@
                 <w:rFonts w:cs="Arial"/>
                 <w:i/>
                 <w:iCs/>
-                <w:color w:val="A02B93"/>
+                <w:color w:val="000000"/>
                 <w:sz w:val="22"/>
                 <w:szCs w:val="22"/>
                 <w:lang w:bidi="ar-SA"/>
@@ -4617,7 +4472,7 @@
         </w:tc>
         <w:tc>
           <w:tcPr>
-            <w:tcW w:w="1950" w:type="dxa"/>
+            <w:tcW w:w="1948" w:type="dxa"/>
             <w:tcBorders>
               <w:left w:val="nil"/>
               <w:right w:val="nil"/>
@@ -4631,10 +4486,7 @@
               <w:spacing w:before="0" w:after="0"/>
               <w:jc w:val="left"/>
               <w:rPr>
-                <w:i/>
-                <w:i/>
-                <w:iCs/>
-                <w:color w:val="A02B93"/>
+                <w:color w:val="000000"/>
               </w:rPr>
             </w:pPr>
             <w:r>
@@ -4642,7 +4494,7 @@
                 <w:rFonts w:cs="Arial"/>
                 <w:i/>
                 <w:iCs/>
-                <w:color w:val="A02B93"/>
+                <w:color w:val="000000"/>
                 <w:sz w:val="22"/>
                 <w:szCs w:val="22"/>
                 <w:lang w:bidi="ar-SA"/>
@@ -4653,7 +4505,7 @@
         </w:tc>
         <w:tc>
           <w:tcPr>
-            <w:tcW w:w="1845" w:type="dxa"/>
+            <w:tcW w:w="1847" w:type="dxa"/>
             <w:tcBorders>
               <w:left w:val="nil"/>
               <w:right w:val="nil"/>
@@ -4667,10 +4519,7 @@
               <w:spacing w:before="0" w:after="0"/>
               <w:jc w:val="left"/>
               <w:rPr>
-                <w:i/>
-                <w:i/>
-                <w:iCs/>
-                <w:color w:val="A02B93"/>
+                <w:color w:val="000000"/>
               </w:rPr>
             </w:pPr>
             <w:r>
@@ -4678,7 +4527,7 @@
                 <w:rFonts w:cs="Arial"/>
                 <w:i/>
                 <w:iCs/>
-                <w:color w:val="A02B93"/>
+                <w:color w:val="000000"/>
                 <w:sz w:val="22"/>
                 <w:szCs w:val="22"/>
                 <w:lang w:bidi="ar-SA"/>
@@ -4690,7 +4539,7 @@
                 <w:rFonts w:cs="Arial"/>
                 <w:i/>
                 <w:iCs/>
-                <w:color w:val="A02B93"/>
+                <w:color w:val="000000"/>
                 <w:sz w:val="22"/>
                 <w:szCs w:val="22"/>
                 <w:shd w:fill="auto" w:val="clear"/>
@@ -4703,7 +4552,7 @@
                 <w:rFonts w:cs="Arial"/>
                 <w:i/>
                 <w:iCs/>
-                <w:color w:val="A02B93"/>
+                <w:color w:val="000000"/>
                 <w:sz w:val="22"/>
                 <w:szCs w:val="22"/>
                 <w:lang w:bidi="ar-SA"/>
@@ -4714,7 +4563,7 @@
         </w:tc>
         <w:tc>
           <w:tcPr>
-            <w:tcW w:w="1395" w:type="dxa"/>
+            <w:tcW w:w="1393" w:type="dxa"/>
             <w:tcBorders>
               <w:left w:val="nil"/>
               <w:right w:val="nil"/>
@@ -4728,10 +4577,7 @@
               <w:spacing w:before="0" w:after="0"/>
               <w:jc w:val="left"/>
               <w:rPr>
-                <w:i/>
-                <w:i/>
-                <w:iCs/>
-                <w:color w:val="A02B93"/>
+                <w:color w:val="000000"/>
               </w:rPr>
             </w:pPr>
             <w:r>
@@ -4739,7 +4585,7 @@
                 <w:rFonts w:cs="Arial"/>
                 <w:i/>
                 <w:iCs/>
-                <w:color w:val="A02B93"/>
+                <w:color w:val="000000"/>
                 <w:sz w:val="22"/>
                 <w:szCs w:val="22"/>
                 <w:highlight w:val="yellow"/>
@@ -4751,7 +4597,7 @@
         </w:tc>
         <w:tc>
           <w:tcPr>
-            <w:tcW w:w="1718" w:type="dxa"/>
+            <w:tcW w:w="1721" w:type="dxa"/>
             <w:tcBorders>
               <w:left w:val="nil"/>
               <w:right w:val="nil"/>
@@ -4764,10 +4610,7 @@
               <w:suppressAutoHyphens w:val="true"/>
               <w:spacing w:before="0" w:after="0"/>
               <w:rPr>
-                <w:i/>
-                <w:i/>
-                <w:iCs/>
-                <w:color w:val="A02B93"/>
+                <w:color w:val="000000"/>
               </w:rPr>
             </w:pPr>
             <w:r>
@@ -4775,7 +4618,7 @@
                 <w:rFonts w:cs="Arial"/>
                 <w:i/>
                 <w:iCs/>
-                <w:color w:val="A02B93"/>
+                <w:color w:val="000000"/>
                 <w:sz w:val="22"/>
                 <w:szCs w:val="22"/>
                 <w:lang w:bidi="ar-SA"/>
@@ -4789,7 +4632,7 @@
         <w:trPr/>
         <w:tc>
           <w:tcPr>
-            <w:tcW w:w="2160" w:type="dxa"/>
+            <w:tcW w:w="2159" w:type="dxa"/>
             <w:tcBorders>
               <w:left w:val="nil"/>
               <w:right w:val="nil"/>
@@ -4803,19 +4646,15 @@
               <w:spacing w:before="0" w:after="0"/>
               <w:jc w:val="center"/>
               <w:rPr>
+                <w:color w:val="000000"/>
+              </w:rPr>
+            </w:pPr>
+            <w:r>
+              <w:rPr>
                 <w:rFonts w:cs="Arial"/>
                 <w:b/>
                 <w:i/>
-                <w:i/>
-                <w:sz w:val="22"/>
-                <w:szCs w:val="22"/>
-              </w:rPr>
-            </w:pPr>
-            <w:r>
-              <w:rPr>
-                <w:rFonts w:cs="Arial"/>
-                <w:b/>
-                <w:i/>
+                <w:color w:val="000000"/>
                 <w:sz w:val="22"/>
                 <w:szCs w:val="22"/>
                 <w:lang w:bidi="ar-SA"/>
@@ -4826,7 +4665,7 @@
         </w:tc>
         <w:tc>
           <w:tcPr>
-            <w:tcW w:w="1950" w:type="dxa"/>
+            <w:tcW w:w="1948" w:type="dxa"/>
             <w:tcBorders>
               <w:left w:val="nil"/>
               <w:right w:val="nil"/>
@@ -4840,19 +4679,15 @@
               <w:spacing w:before="0" w:after="0"/>
               <w:jc w:val="center"/>
               <w:rPr>
+                <w:color w:val="000000"/>
+              </w:rPr>
+            </w:pPr>
+            <w:r>
+              <w:rPr>
                 <w:rFonts w:cs="Arial"/>
                 <w:b/>
                 <w:i/>
-                <w:i/>
-                <w:sz w:val="22"/>
-                <w:szCs w:val="22"/>
-              </w:rPr>
-            </w:pPr>
-            <w:r>
-              <w:rPr>
-                <w:rFonts w:cs="Arial"/>
-                <w:b/>
-                <w:i/>
+                <w:color w:val="000000"/>
                 <w:sz w:val="22"/>
                 <w:szCs w:val="22"/>
                 <w:lang w:bidi="ar-SA"/>
@@ -4863,7 +4698,7 @@
         </w:tc>
         <w:tc>
           <w:tcPr>
-            <w:tcW w:w="1845" w:type="dxa"/>
+            <w:tcW w:w="1847" w:type="dxa"/>
             <w:tcBorders>
               <w:left w:val="nil"/>
               <w:right w:val="nil"/>
@@ -4877,19 +4712,15 @@
               <w:spacing w:before="0" w:after="0"/>
               <w:jc w:val="center"/>
               <w:rPr>
+                <w:color w:val="000000"/>
+              </w:rPr>
+            </w:pPr>
+            <w:r>
+              <w:rPr>
                 <w:rFonts w:cs="Arial"/>
                 <w:b/>
                 <w:i/>
-                <w:i/>
-                <w:sz w:val="22"/>
-                <w:szCs w:val="22"/>
-              </w:rPr>
-            </w:pPr>
-            <w:r>
-              <w:rPr>
-                <w:rFonts w:cs="Arial"/>
-                <w:b/>
-                <w:i/>
+                <w:color w:val="000000"/>
                 <w:sz w:val="22"/>
                 <w:szCs w:val="22"/>
                 <w:lang w:bidi="ar-SA"/>
@@ -4900,7 +4731,7 @@
         </w:tc>
         <w:tc>
           <w:tcPr>
-            <w:tcW w:w="1395" w:type="dxa"/>
+            <w:tcW w:w="1393" w:type="dxa"/>
             <w:tcBorders>
               <w:left w:val="nil"/>
               <w:right w:val="nil"/>
@@ -4914,19 +4745,15 @@
               <w:spacing w:before="0" w:after="0"/>
               <w:jc w:val="center"/>
               <w:rPr>
+                <w:color w:val="000000"/>
+              </w:rPr>
+            </w:pPr>
+            <w:r>
+              <w:rPr>
                 <w:rFonts w:cs="Arial"/>
                 <w:b/>
                 <w:i/>
-                <w:i/>
-                <w:sz w:val="22"/>
-                <w:szCs w:val="22"/>
-              </w:rPr>
-            </w:pPr>
-            <w:r>
-              <w:rPr>
-                <w:rFonts w:cs="Arial"/>
-                <w:b/>
-                <w:i/>
+                <w:color w:val="000000"/>
                 <w:sz w:val="22"/>
                 <w:szCs w:val="22"/>
                 <w:lang w:bidi="ar-SA"/>
@@ -4937,7 +4764,7 @@
         </w:tc>
         <w:tc>
           <w:tcPr>
-            <w:tcW w:w="1718" w:type="dxa"/>
+            <w:tcW w:w="1721" w:type="dxa"/>
             <w:tcBorders>
               <w:left w:val="nil"/>
               <w:right w:val="nil"/>
@@ -4951,19 +4778,15 @@
               <w:spacing w:before="0" w:after="0"/>
               <w:jc w:val="center"/>
               <w:rPr>
+                <w:color w:val="000000"/>
+              </w:rPr>
+            </w:pPr>
+            <w:r>
+              <w:rPr>
                 <w:rFonts w:cs="Arial"/>
                 <w:b/>
                 <w:i/>
-                <w:i/>
-                <w:sz w:val="22"/>
-                <w:szCs w:val="22"/>
-              </w:rPr>
-            </w:pPr>
-            <w:r>
-              <w:rPr>
-                <w:rFonts w:cs="Arial"/>
-                <w:b/>
-                <w:i/>
+                <w:color w:val="000000"/>
                 <w:sz w:val="22"/>
                 <w:szCs w:val="22"/>
                 <w:lang w:bidi="ar-SA"/>
@@ -4977,7 +4800,7 @@
         <w:trPr/>
         <w:tc>
           <w:tcPr>
-            <w:tcW w:w="2160" w:type="dxa"/>
+            <w:tcW w:w="2159" w:type="dxa"/>
             <w:tcBorders>
               <w:left w:val="nil"/>
               <w:right w:val="nil"/>
@@ -4990,10 +4813,7 @@
               <w:suppressAutoHyphens w:val="true"/>
               <w:spacing w:before="0" w:after="0"/>
               <w:rPr>
-                <w:i/>
-                <w:i/>
-                <w:iCs/>
-                <w:color w:val="A02B93"/>
+                <w:color w:val="000000"/>
               </w:rPr>
             </w:pPr>
             <w:r>
@@ -5001,7 +4821,7 @@
                 <w:rFonts w:cs="Arial"/>
                 <w:i/>
                 <w:iCs/>
-                <w:color w:val="A02B93"/>
+                <w:color w:val="000000"/>
                 <w:sz w:val="22"/>
                 <w:szCs w:val="22"/>
                 <w:lang w:bidi="ar-SA"/>
@@ -5012,7 +4832,7 @@
         </w:tc>
         <w:tc>
           <w:tcPr>
-            <w:tcW w:w="1950" w:type="dxa"/>
+            <w:tcW w:w="1948" w:type="dxa"/>
             <w:tcBorders>
               <w:left w:val="nil"/>
               <w:right w:val="nil"/>
@@ -5026,10 +4846,7 @@
               <w:spacing w:before="0" w:after="0"/>
               <w:jc w:val="left"/>
               <w:rPr>
-                <w:i/>
-                <w:i/>
-                <w:iCs/>
-                <w:color w:val="A02B93"/>
+                <w:color w:val="000000"/>
               </w:rPr>
             </w:pPr>
             <w:r>
@@ -5037,7 +4854,7 @@
                 <w:rFonts w:cs="Arial"/>
                 <w:i/>
                 <w:iCs/>
-                <w:color w:val="A02B93"/>
+                <w:color w:val="000000"/>
                 <w:sz w:val="22"/>
                 <w:szCs w:val="22"/>
                 <w:lang w:bidi="ar-SA"/>
@@ -5048,7 +4865,7 @@
         </w:tc>
         <w:tc>
           <w:tcPr>
-            <w:tcW w:w="1845" w:type="dxa"/>
+            <w:tcW w:w="1847" w:type="dxa"/>
             <w:tcBorders>
               <w:left w:val="nil"/>
               <w:right w:val="nil"/>
@@ -5062,10 +4879,7 @@
               <w:spacing w:before="0" w:after="0"/>
               <w:jc w:val="left"/>
               <w:rPr>
-                <w:i/>
-                <w:i/>
-                <w:iCs/>
-                <w:color w:val="A02B93"/>
+                <w:color w:val="000000"/>
               </w:rPr>
             </w:pPr>
             <w:r>
@@ -5073,7 +4887,7 @@
                 <w:rFonts w:cs="Arial"/>
                 <w:i/>
                 <w:iCs/>
-                <w:color w:val="A02B93"/>
+                <w:color w:val="000000"/>
                 <w:sz w:val="22"/>
                 <w:szCs w:val="22"/>
                 <w:lang w:bidi="ar-SA"/>
@@ -5085,7 +4899,7 @@
                 <w:rFonts w:cs="Arial"/>
                 <w:i/>
                 <w:iCs/>
-                <w:color w:val="A02B93"/>
+                <w:color w:val="000000"/>
                 <w:sz w:val="22"/>
                 <w:szCs w:val="22"/>
                 <w:shd w:fill="auto" w:val="clear"/>
@@ -5098,7 +4912,7 @@
                 <w:rFonts w:cs="Arial"/>
                 <w:i/>
                 <w:iCs/>
-                <w:color w:val="A02B93"/>
+                <w:color w:val="000000"/>
                 <w:sz w:val="22"/>
                 <w:szCs w:val="22"/>
                 <w:lang w:bidi="ar-SA"/>
@@ -5109,7 +4923,7 @@
         </w:tc>
         <w:tc>
           <w:tcPr>
-            <w:tcW w:w="1395" w:type="dxa"/>
+            <w:tcW w:w="1393" w:type="dxa"/>
             <w:tcBorders>
               <w:left w:val="nil"/>
               <w:right w:val="nil"/>
@@ -5123,10 +4937,7 @@
               <w:spacing w:before="0" w:after="0"/>
               <w:jc w:val="left"/>
               <w:rPr>
-                <w:i/>
-                <w:i/>
-                <w:iCs/>
-                <w:color w:val="A02B93"/>
+                <w:color w:val="000000"/>
               </w:rPr>
             </w:pPr>
             <w:r>
@@ -5134,7 +4945,7 @@
                 <w:rFonts w:cs="Arial"/>
                 <w:i/>
                 <w:iCs/>
-                <w:color w:val="A02B93"/>
+                <w:color w:val="000000"/>
                 <w:sz w:val="22"/>
                 <w:szCs w:val="22"/>
                 <w:highlight w:val="yellow"/>
@@ -5146,7 +4957,7 @@
         </w:tc>
         <w:tc>
           <w:tcPr>
-            <w:tcW w:w="1718" w:type="dxa"/>
+            <w:tcW w:w="1721" w:type="dxa"/>
             <w:tcBorders>
               <w:left w:val="nil"/>
               <w:right w:val="nil"/>
@@ -5159,10 +4970,7 @@
               <w:suppressAutoHyphens w:val="true"/>
               <w:spacing w:before="0" w:after="0"/>
               <w:rPr>
-                <w:i/>
-                <w:i/>
-                <w:iCs/>
-                <w:color w:val="A02B93"/>
+                <w:color w:val="000000"/>
               </w:rPr>
             </w:pPr>
             <w:r>
@@ -5170,7 +4978,7 @@
                 <w:rFonts w:cs="Arial"/>
                 <w:i/>
                 <w:iCs/>
-                <w:color w:val="A02B93"/>
+                <w:color w:val="000000"/>
                 <w:sz w:val="22"/>
                 <w:szCs w:val="22"/>
                 <w:lang w:bidi="ar-SA"/>
@@ -5191,7 +4999,7 @@
           <w:szCs w:val="22"/>
         </w:rPr>
       </w:pPr>
-      <w:bookmarkStart w:id="18" w:name="_Hlk192747879"/>
+      <w:bookmarkStart w:id="17" w:name="_Hlk192747879"/>
       <w:r>
         <w:rPr>
           <w:rFonts w:cs="Arial"/>
@@ -5214,7 +5022,7 @@
         </w:rPr>
         <w:t>Anexo 1</w:t>
       </w:r>
-      <w:bookmarkEnd w:id="18"/>
+      <w:bookmarkEnd w:id="17"/>
       <w:r>
         <w:rPr>
           <w:rFonts w:cs="Arial"/>
@@ -5254,17 +5062,14 @@
           <w:right w:val="single" w:sz="4" w:space="4" w:color="000000"/>
         </w:pBdr>
         <w:rPr>
-          <w:i/>
+          <w:color w:val="000000"/>
+        </w:rPr>
+      </w:pPr>
+      <w:r>
+        <w:rPr>
           <w:i/>
           <w:iCs/>
-          <w:color w:val="A02B93"/>
-        </w:rPr>
-      </w:pPr>
-      <w:r>
-        <w:rPr>
-          <w:i/>
-          <w:iCs/>
-          <w:color w:val="A02B93"/>
+          <w:color w:val="000000"/>
         </w:rPr>
         <w:t>{observaciones}</w:t>
       </w:r>
@@ -5345,15 +5150,6 @@
           <w:lang w:val="es-ES_tradnl"/>
         </w:rPr>
         <w:t>}</w:t>
-      </w:r>
-    </w:p>
-    <w:p>
-      <w:pPr>
-        <w:pStyle w:val="Normal"/>
-        <w:rPr/>
-      </w:pPr>
-      <w:r>
-        <w:rPr/>
       </w:r>
     </w:p>
     <w:p>
@@ -5367,12 +5163,12 @@
         <w:jc w:val="both"/>
         <w:rPr/>
       </w:pPr>
-      <w:bookmarkStart w:id="19" w:name="_Toc1916927322"/>
+      <w:bookmarkStart w:id="18" w:name="_Toc1916927322"/>
       <w:r>
         <w:rPr/>
         <w:t>ACCIONES Y PROYECTOS</w:t>
       </w:r>
-      <w:bookmarkEnd w:id="19"/>
+      <w:bookmarkEnd w:id="18"/>
     </w:p>
     <w:p>
       <w:pPr>
@@ -5609,10 +5405,7 @@
               <w:suppressAutoHyphens w:val="true"/>
               <w:spacing w:before="0" w:after="0"/>
               <w:rPr>
-                <w:i/>
-                <w:i/>
-                <w:iCs/>
-                <w:color w:val="A02B93"/>
+                <w:color w:val="000000"/>
               </w:rPr>
             </w:pPr>
             <w:r>
@@ -5620,7 +5413,7 @@
                 <w:rFonts w:cs="Arial"/>
                 <w:i/>
                 <w:iCs/>
-                <w:color w:val="A02B93"/>
+                <w:color w:val="000000"/>
                 <w:sz w:val="22"/>
                 <w:szCs w:val="22"/>
                 <w:lang w:bidi="ar-SA"/>
@@ -5678,10 +5471,7 @@
               <w:suppressAutoHyphens w:val="true"/>
               <w:spacing w:before="0" w:after="0"/>
               <w:rPr>
-                <w:i/>
-                <w:i/>
-                <w:iCs/>
-                <w:color w:val="A02B93"/>
+                <w:color w:val="000000"/>
               </w:rPr>
             </w:pPr>
             <w:r>
@@ -5689,7 +5479,7 @@
                 <w:rFonts w:cs="Arial"/>
                 <w:i/>
                 <w:iCs/>
-                <w:color w:val="A02B93"/>
+                <w:color w:val="000000"/>
                 <w:sz w:val="22"/>
                 <w:szCs w:val="22"/>
                 <w:lang w:bidi="ar-SA"/>
@@ -5747,10 +5537,7 @@
               <w:suppressAutoHyphens w:val="true"/>
               <w:spacing w:before="0" w:after="0"/>
               <w:rPr>
-                <w:i/>
-                <w:i/>
-                <w:iCs/>
-                <w:color w:val="A02B93"/>
+                <w:color w:val="000000"/>
               </w:rPr>
             </w:pPr>
             <w:r>
@@ -5758,7 +5545,7 @@
                 <w:rFonts w:cs="Arial"/>
                 <w:i/>
                 <w:iCs/>
-                <w:color w:val="A02B93"/>
+                <w:color w:val="000000"/>
                 <w:sz w:val="22"/>
                 <w:szCs w:val="22"/>
                 <w:lang w:bidi="ar-SA"/>
@@ -5816,10 +5603,7 @@
               <w:suppressAutoHyphens w:val="true"/>
               <w:spacing w:before="0" w:after="0"/>
               <w:rPr>
-                <w:i/>
-                <w:i/>
-                <w:iCs/>
-                <w:color w:val="A02B93"/>
+                <w:color w:val="000000"/>
               </w:rPr>
             </w:pPr>
             <w:r>
@@ -5827,7 +5611,7 @@
                 <w:rFonts w:cs="Arial"/>
                 <w:i/>
                 <w:iCs/>
-                <w:color w:val="A02B93"/>
+                <w:color w:val="000000"/>
                 <w:sz w:val="22"/>
                 <w:szCs w:val="22"/>
                 <w:lang w:bidi="ar-SA"/>
@@ -5885,10 +5669,7 @@
               <w:suppressAutoHyphens w:val="true"/>
               <w:spacing w:before="0" w:after="0"/>
               <w:rPr>
-                <w:i/>
-                <w:i/>
-                <w:iCs/>
-                <w:color w:val="A02B93"/>
+                <w:color w:val="000000"/>
               </w:rPr>
             </w:pPr>
             <w:r>
@@ -5896,7 +5677,7 @@
                 <w:rFonts w:cs="Arial"/>
                 <w:i/>
                 <w:iCs/>
-                <w:color w:val="A02B93"/>
+                <w:color w:val="000000"/>
                 <w:sz w:val="22"/>
                 <w:szCs w:val="22"/>
                 <w:lang w:bidi="ar-SA"/>
@@ -5954,10 +5735,7 @@
               <w:suppressAutoHyphens w:val="true"/>
               <w:spacing w:before="0" w:after="0"/>
               <w:rPr>
-                <w:i/>
-                <w:i/>
-                <w:iCs/>
-                <w:color w:val="A02B93"/>
+                <w:color w:val="000000"/>
               </w:rPr>
             </w:pPr>
             <w:r>
@@ -5965,7 +5743,7 @@
                 <w:rFonts w:cs="Arial"/>
                 <w:i/>
                 <w:iCs/>
-                <w:color w:val="A02B93"/>
+                <w:color w:val="000000"/>
                 <w:sz w:val="22"/>
                 <w:szCs w:val="22"/>
                 <w:lang w:bidi="ar-SA"/>
@@ -6025,10 +5803,7 @@
               <w:suppressAutoHyphens w:val="true"/>
               <w:spacing w:before="0" w:after="0"/>
               <w:rPr>
-                <w:i/>
-                <w:i/>
-                <w:iCs/>
-                <w:color w:val="A02B93"/>
+                <w:color w:val="000000"/>
               </w:rPr>
             </w:pPr>
             <w:r>
@@ -6036,7 +5811,7 @@
                 <w:rFonts w:cs="Arial"/>
                 <w:i/>
                 <w:iCs/>
-                <w:color w:val="A02B93"/>
+                <w:color w:val="000000"/>
                 <w:sz w:val="22"/>
                 <w:szCs w:val="22"/>
                 <w:shd w:fill="auto" w:val="clear"/>
@@ -6049,7 +5824,7 @@
                 <w:rFonts w:eastAsia="SimSun" w:cs="Arial"/>
                 <w:i/>
                 <w:iCs/>
-                <w:color w:val="A02B93"/>
+                <w:color w:val="000000"/>
                 <w:sz w:val="22"/>
                 <w:szCs w:val="22"/>
                 <w:shd w:fill="auto" w:val="clear"/>
@@ -6062,7 +5837,7 @@
                 <w:rFonts w:cs="Arial"/>
                 <w:i/>
                 <w:iCs/>
-                <w:color w:val="A02B93"/>
+                <w:color w:val="000000"/>
                 <w:sz w:val="22"/>
                 <w:szCs w:val="22"/>
                 <w:shd w:fill="auto" w:val="clear"/>
@@ -6091,7 +5866,7 @@
         </w:rPr>
         <w:t>Objetivos de la acción:</w:t>
       </w:r>
-      <w:bookmarkStart w:id="20" w:name="_Hlk193184853_Copia_1"/>
+      <w:bookmarkStart w:id="19" w:name="_Hlk193184853_Copia_1"/>
     </w:p>
     <w:p>
       <w:pPr>
@@ -6103,13 +5878,13 @@
           <w:right w:val="single" w:sz="4" w:space="4" w:color="000000"/>
         </w:pBdr>
         <w:rPr>
-          <w:color w:val="A02B93"/>
-        </w:rPr>
-      </w:pPr>
-      <w:bookmarkEnd w:id="20"/>
-      <w:r>
-        <w:rPr>
-          <w:color w:val="A02B93"/>
+          <w:color w:val="000000"/>
+        </w:rPr>
+      </w:pPr>
+      <w:bookmarkEnd w:id="19"/>
+      <w:r>
+        <w:rPr>
+          <w:color w:val="000000"/>
         </w:rPr>
         <w:t>{oAccion}</w:t>
       </w:r>
@@ -6118,14 +5893,13 @@
       <w:pPr>
         <w:pStyle w:val="1Texto"/>
         <w:rPr>
+          <w:color w:val="000000"/>
+        </w:rPr>
+      </w:pPr>
+      <w:r>
+        <w:rPr>
           <w:rFonts w:cs="Arial"/>
-          <w:sz w:val="22"/>
-          <w:szCs w:val="22"/>
-        </w:rPr>
-      </w:pPr>
-      <w:r>
-        <w:rPr>
-          <w:rFonts w:cs="Arial"/>
+          <w:color w:val="000000"/>
           <w:sz w:val="22"/>
           <w:szCs w:val="22"/>
         </w:rPr>
@@ -6142,14 +5916,12 @@
           <w:right w:val="single" w:sz="4" w:space="4" w:color="000000"/>
         </w:pBdr>
         <w:rPr>
-          <w:rFonts w:cs="Arial"/>
-          <w:sz w:val="22"/>
-          <w:szCs w:val="22"/>
-        </w:rPr>
-      </w:pPr>
-      <w:r>
-        <w:rPr>
-          <w:color w:val="A02B93"/>
+          <w:color w:val="000000"/>
+        </w:rPr>
+      </w:pPr>
+      <w:r>
+        <w:rPr>
+          <w:color w:val="000000"/>
         </w:rPr>
         <w:t>{</w:t>
       </w:r>
@@ -6157,7 +5929,7 @@
         <w:rPr>
           <w:i/>
           <w:iCs/>
-          <w:color w:val="A02B93"/>
+          <w:color w:val="000000"/>
         </w:rPr>
         <w:t>dAccion}</w:t>
       </w:r>
@@ -6184,7 +5956,7 @@
         </w:rPr>
         <w:t xml:space="preserve">Integración de los principios transversales: </w:t>
       </w:r>
-      <w:bookmarkStart w:id="21" w:name="_Hlk194316965_Copia_1"/>
+      <w:bookmarkStart w:id="20" w:name="_Hlk194316965_Copia_1"/>
       <w:r>
         <w:rPr>
           <w:rFonts w:cs="Arial"/>
@@ -6244,7 +6016,15 @@
           <w:iCs/>
           <w:color w:val="A02B93"/>
         </w:rPr>
-        <w:t>{iMujHom}</w:t>
+        <w:t>{</w:t>
+      </w:r>
+      <w:r>
+        <w:rPr>
+          <w:i/>
+          <w:iCs/>
+          <w:color w:val="000000"/>
+        </w:rPr>
+        <w:t>iMujHom}</w:t>
       </w:r>
     </w:p>
     <w:p>
@@ -6252,7 +6032,7 @@
         <w:pStyle w:val="1Texto"/>
         <w:rPr>
           <w:rFonts w:cs="Arial"/>
-          <w:color w:themeColor="text1" w:val="auto"/>
+          <w:color w:val="000000"/>
           <w:sz w:val="22"/>
           <w:szCs w:val="22"/>
           <w:lang w:val="es-ES_tradnl"/>
@@ -6261,7 +6041,7 @@
       <w:r>
         <w:rPr>
           <w:rFonts w:cs="Arial"/>
-          <w:color w:themeColor="text1" w:val="auto"/>
+          <w:color w:val="000000"/>
           <w:sz w:val="22"/>
           <w:szCs w:val="22"/>
           <w:lang w:val="es-ES_tradnl"/>
@@ -6278,14 +6058,13 @@
           <w:right w:val="single" w:sz="4" w:space="4" w:color="000000"/>
         </w:pBdr>
         <w:rPr>
+          <w:color w:val="000000"/>
+        </w:rPr>
+      </w:pPr>
+      <w:r>
+        <w:rPr>
           <w:rFonts w:cs="Arial"/>
-          <w:sz w:val="22"/>
-          <w:szCs w:val="22"/>
-        </w:rPr>
-      </w:pPr>
-      <w:r>
-        <w:rPr>
-          <w:rFonts w:cs="Arial"/>
+          <w:color w:val="000000"/>
           <w:sz w:val="22"/>
           <w:szCs w:val="22"/>
         </w:rPr>
@@ -6302,17 +6081,14 @@
           <w:right w:val="single" w:sz="4" w:space="4" w:color="000000"/>
         </w:pBdr>
         <w:rPr>
-          <w:i/>
+          <w:color w:val="000000"/>
+        </w:rPr>
+      </w:pPr>
+      <w:r>
+        <w:rPr>
           <w:i/>
           <w:iCs/>
-          <w:color w:val="A02B93"/>
-        </w:rPr>
-      </w:pPr>
-      <w:r>
-        <w:rPr>
-          <w:i/>
-          <w:iCs/>
-          <w:color w:val="A02B93"/>
+          <w:color w:val="000000"/>
         </w:rPr>
         <w:t>{uEuskera}</w:t>
       </w:r>
@@ -6322,7 +6098,7 @@
         <w:pStyle w:val="1Texto"/>
         <w:rPr>
           <w:rFonts w:cs="Arial"/>
-          <w:color w:themeColor="text1" w:val="auto"/>
+          <w:color w:val="000000"/>
           <w:sz w:val="22"/>
           <w:szCs w:val="22"/>
           <w:lang w:val="es-ES_tradnl"/>
@@ -6331,7 +6107,7 @@
       <w:r>
         <w:rPr>
           <w:rFonts w:cs="Arial"/>
-          <w:color w:themeColor="text1" w:val="auto"/>
+          <w:color w:val="000000"/>
           <w:sz w:val="22"/>
           <w:szCs w:val="22"/>
           <w:lang w:val="es-ES_tradnl"/>
@@ -6348,14 +6124,13 @@
           <w:right w:val="single" w:sz="4" w:space="4" w:color="000000"/>
         </w:pBdr>
         <w:rPr>
+          <w:color w:val="000000"/>
+        </w:rPr>
+      </w:pPr>
+      <w:r>
+        <w:rPr>
           <w:rFonts w:cs="Arial"/>
-          <w:sz w:val="22"/>
-          <w:szCs w:val="22"/>
-        </w:rPr>
-      </w:pPr>
-      <w:r>
-        <w:rPr>
-          <w:rFonts w:cs="Arial"/>
+          <w:color w:val="000000"/>
           <w:sz w:val="22"/>
           <w:szCs w:val="22"/>
         </w:rPr>
@@ -6372,17 +6147,14 @@
           <w:right w:val="single" w:sz="4" w:space="4" w:color="000000"/>
         </w:pBdr>
         <w:rPr>
-          <w:i/>
+          <w:color w:val="000000"/>
+        </w:rPr>
+      </w:pPr>
+      <w:r>
+        <w:rPr>
           <w:i/>
           <w:iCs/>
-          <w:color w:val="A02B93"/>
-        </w:rPr>
-      </w:pPr>
-      <w:r>
-        <w:rPr>
-          <w:i/>
-          <w:iCs/>
-          <w:color w:val="A02B93"/>
+          <w:color w:val="000000"/>
         </w:rPr>
         <w:t>{sostenibilidad}</w:t>
       </w:r>
@@ -6392,7 +6164,7 @@
         <w:pStyle w:val="1Texto"/>
         <w:rPr>
           <w:rFonts w:cs="Arial"/>
-          <w:color w:themeColor="text1" w:val="auto"/>
+          <w:color w:val="000000"/>
           <w:sz w:val="22"/>
           <w:szCs w:val="22"/>
           <w:lang w:val="es-ES_tradnl"/>
@@ -6401,13 +6173,13 @@
       <w:r>
         <w:rPr>
           <w:rFonts w:cs="Arial"/>
-          <w:color w:themeColor="text1" w:val="auto"/>
+          <w:color w:val="000000"/>
           <w:sz w:val="22"/>
           <w:szCs w:val="22"/>
           <w:lang w:val="es-ES_tradnl"/>
         </w:rPr>
       </w:r>
-      <w:bookmarkEnd w:id="21"/>
+      <w:bookmarkEnd w:id="20"/>
     </w:p>
     <w:p>
       <w:pPr>
@@ -6419,14 +6191,13 @@
           <w:right w:val="single" w:sz="4" w:space="4" w:color="000000"/>
         </w:pBdr>
         <w:rPr>
+          <w:color w:val="000000"/>
+        </w:rPr>
+      </w:pPr>
+      <w:r>
+        <w:rPr>
           <w:rFonts w:cs="Arial"/>
-          <w:sz w:val="22"/>
-          <w:szCs w:val="22"/>
-        </w:rPr>
-      </w:pPr>
-      <w:r>
-        <w:rPr>
-          <w:rFonts w:cs="Arial"/>
+          <w:color w:val="000000"/>
           <w:sz w:val="22"/>
           <w:szCs w:val="22"/>
         </w:rPr>
@@ -6443,17 +6214,14 @@
           <w:right w:val="single" w:sz="4" w:space="4" w:color="000000"/>
         </w:pBdr>
         <w:rPr>
-          <w:i/>
+          <w:color w:val="000000"/>
+        </w:rPr>
+      </w:pPr>
+      <w:r>
+        <w:rPr>
           <w:i/>
           <w:iCs/>
-          <w:color w:val="A02B93"/>
-        </w:rPr>
-      </w:pPr>
-      <w:r>
-        <w:rPr>
-          <w:i/>
-          <w:iCs/>
-          <w:color w:val="A02B93"/>
+          <w:color w:val="000000"/>
         </w:rPr>
         <w:t>{dInteligent}</w:t>
       </w:r>
@@ -6462,15 +6230,13 @@
       <w:pPr>
         <w:pStyle w:val="1Texto"/>
         <w:rPr>
+          <w:color w:val="000000"/>
+        </w:rPr>
+      </w:pPr>
+      <w:r>
+        <w:rPr>
           <w:rFonts w:cs="Arial"/>
-          <w:sz w:val="22"/>
-          <w:szCs w:val="22"/>
-          <w:highlight w:val="yellow"/>
-        </w:rPr>
-      </w:pPr>
-      <w:r>
-        <w:rPr>
-          <w:rFonts w:cs="Arial"/>
+          <w:color w:val="000000"/>
           <w:sz w:val="22"/>
           <w:szCs w:val="22"/>
         </w:rPr>
@@ -6487,12 +6253,7 @@
           <w:right w:val="single" w:sz="4" w:space="4" w:color="000000"/>
         </w:pBdr>
         <w:rPr>
-          <w:b w:val="false"/>
-          <w:bCs w:val="false"/>
-          <w:i/>
-          <w:i/>
-          <w:iCs/>
-          <w:color w:val="A02B93"/>
+          <w:color w:val="000000"/>
         </w:rPr>
       </w:pPr>
       <w:r>
@@ -6501,7 +6262,7 @@
           <w:bCs w:val="false"/>
           <w:i/>
           <w:iCs/>
-          <w:color w:val="A02B93"/>
+          <w:color w:val="000000"/>
         </w:rPr>
         <w:t>{ods}</w:t>
       </w:r>
@@ -6551,17 +6312,14 @@
           <w:right w:val="single" w:sz="4" w:space="4" w:color="000000"/>
         </w:pBdr>
         <w:rPr>
-          <w:i/>
+          <w:color w:val="000000"/>
+        </w:rPr>
+      </w:pPr>
+      <w:r>
+        <w:rPr>
           <w:i/>
           <w:iCs/>
-          <w:color w:val="A02B93"/>
-        </w:rPr>
-      </w:pPr>
-      <w:r>
-        <w:rPr>
-          <w:i/>
-          <w:iCs/>
-          <w:color w:val="A02B93"/>
+          <w:color w:val="000000"/>
         </w:rPr>
         <w:t>{presupuesto}</w:t>
       </w:r>
@@ -6621,9 +6379,9 @@
         <w:tblLook w:firstRow="1" w:noVBand="1" w:lastRow="0" w:firstColumn="1" w:lastColumn="0" w:noHBand="0" w:val="04a0"/>
       </w:tblPr>
       <w:tblGrid>
-        <w:gridCol w:w="2114"/>
-        <w:gridCol w:w="1955"/>
-        <w:gridCol w:w="1848"/>
+        <w:gridCol w:w="2112"/>
+        <w:gridCol w:w="1956"/>
+        <w:gridCol w:w="1849"/>
         <w:gridCol w:w="1383"/>
         <w:gridCol w:w="1726"/>
       </w:tblGrid>
@@ -6631,7 +6389,7 @@
         <w:trPr/>
         <w:tc>
           <w:tcPr>
-            <w:tcW w:w="2114" w:type="dxa"/>
+            <w:tcW w:w="2112" w:type="dxa"/>
             <w:tcBorders>
               <w:left w:val="nil"/>
               <w:right w:val="nil"/>
@@ -6668,7 +6426,7 @@
         </w:tc>
         <w:tc>
           <w:tcPr>
-            <w:tcW w:w="1955" w:type="dxa"/>
+            <w:tcW w:w="1956" w:type="dxa"/>
             <w:tcBorders>
               <w:left w:val="nil"/>
               <w:right w:val="nil"/>
@@ -6705,7 +6463,7 @@
         </w:tc>
         <w:tc>
           <w:tcPr>
-            <w:tcW w:w="1848" w:type="dxa"/>
+            <w:tcW w:w="1849" w:type="dxa"/>
             <w:tcBorders>
               <w:left w:val="nil"/>
               <w:right w:val="nil"/>
@@ -6819,7 +6577,7 @@
         <w:trPr/>
         <w:tc>
           <w:tcPr>
-            <w:tcW w:w="2114" w:type="dxa"/>
+            <w:tcW w:w="2112" w:type="dxa"/>
             <w:tcBorders>
               <w:left w:val="nil"/>
               <w:right w:val="nil"/>
@@ -6832,10 +6590,7 @@
               <w:suppressAutoHyphens w:val="true"/>
               <w:spacing w:before="0" w:after="0"/>
               <w:rPr>
-                <w:i/>
-                <w:i/>
-                <w:iCs/>
-                <w:color w:val="A02B93"/>
+                <w:color w:val="000000"/>
               </w:rPr>
             </w:pPr>
             <w:r>
@@ -6843,7 +6598,7 @@
                 <w:rFonts w:cs="Arial"/>
                 <w:i/>
                 <w:iCs/>
-                <w:color w:val="A02B93"/>
+                <w:color w:val="000000"/>
                 <w:sz w:val="22"/>
                 <w:szCs w:val="22"/>
                 <w:lang w:bidi="ar-SA"/>
@@ -6854,7 +6609,7 @@
         </w:tc>
         <w:tc>
           <w:tcPr>
-            <w:tcW w:w="1955" w:type="dxa"/>
+            <w:tcW w:w="1956" w:type="dxa"/>
             <w:tcBorders>
               <w:left w:val="nil"/>
               <w:right w:val="nil"/>
@@ -6868,10 +6623,7 @@
               <w:spacing w:before="0" w:after="0"/>
               <w:jc w:val="left"/>
               <w:rPr>
-                <w:i/>
-                <w:i/>
-                <w:iCs/>
-                <w:color w:val="A02B93"/>
+                <w:color w:val="000000"/>
               </w:rPr>
             </w:pPr>
             <w:r>
@@ -6879,7 +6631,7 @@
                 <w:rFonts w:cs="Arial"/>
                 <w:i/>
                 <w:iCs/>
-                <w:color w:val="A02B93"/>
+                <w:color w:val="000000"/>
                 <w:sz w:val="22"/>
                 <w:szCs w:val="22"/>
                 <w:lang w:bidi="ar-SA"/>
@@ -6890,7 +6642,7 @@
         </w:tc>
         <w:tc>
           <w:tcPr>
-            <w:tcW w:w="1848" w:type="dxa"/>
+            <w:tcW w:w="1849" w:type="dxa"/>
             <w:tcBorders>
               <w:left w:val="nil"/>
               <w:right w:val="nil"/>
@@ -6904,10 +6656,7 @@
               <w:spacing w:before="0" w:after="0"/>
               <w:jc w:val="left"/>
               <w:rPr>
-                <w:i/>
-                <w:i/>
-                <w:iCs/>
-                <w:color w:val="A02B93"/>
+                <w:color w:val="000000"/>
               </w:rPr>
             </w:pPr>
             <w:r>
@@ -6915,7 +6664,7 @@
                 <w:rFonts w:cs="Arial"/>
                 <w:i/>
                 <w:iCs/>
-                <w:color w:val="A02B93"/>
+                <w:color w:val="000000"/>
                 <w:sz w:val="22"/>
                 <w:szCs w:val="22"/>
                 <w:lang w:bidi="ar-SA"/>
@@ -6927,7 +6676,7 @@
                 <w:rFonts w:cs="Arial"/>
                 <w:i/>
                 <w:iCs/>
-                <w:color w:val="A02B93"/>
+                <w:color w:val="000000"/>
                 <w:sz w:val="22"/>
                 <w:szCs w:val="22"/>
                 <w:shd w:fill="auto" w:val="clear"/>
@@ -6940,7 +6689,7 @@
                 <w:rFonts w:cs="Arial"/>
                 <w:i/>
                 <w:iCs/>
-                <w:color w:val="A02B93"/>
+                <w:color w:val="000000"/>
                 <w:sz w:val="22"/>
                 <w:szCs w:val="22"/>
                 <w:lang w:bidi="ar-SA"/>
@@ -6965,10 +6714,7 @@
               <w:spacing w:before="0" w:after="0"/>
               <w:jc w:val="left"/>
               <w:rPr>
-                <w:i/>
-                <w:i/>
-                <w:iCs/>
-                <w:color w:val="A02B93"/>
+                <w:color w:val="000000"/>
               </w:rPr>
             </w:pPr>
             <w:r>
@@ -6976,7 +6722,7 @@
                 <w:rFonts w:cs="Arial"/>
                 <w:i/>
                 <w:iCs/>
-                <w:color w:val="A02B93"/>
+                <w:color w:val="000000"/>
                 <w:sz w:val="22"/>
                 <w:szCs w:val="22"/>
                 <w:highlight w:val="yellow"/>
@@ -7001,10 +6747,7 @@
               <w:suppressAutoHyphens w:val="true"/>
               <w:spacing w:before="0" w:after="0"/>
               <w:rPr>
-                <w:i/>
-                <w:i/>
-                <w:iCs/>
-                <w:color w:val="A02B93"/>
+                <w:color w:val="000000"/>
               </w:rPr>
             </w:pPr>
             <w:r>
@@ -7012,7 +6755,7 @@
                 <w:rFonts w:cs="Arial"/>
                 <w:i/>
                 <w:iCs/>
-                <w:color w:val="A02B93"/>
+                <w:color w:val="000000"/>
                 <w:sz w:val="22"/>
                 <w:szCs w:val="22"/>
                 <w:lang w:bidi="ar-SA"/>
@@ -7026,7 +6769,7 @@
         <w:trPr/>
         <w:tc>
           <w:tcPr>
-            <w:tcW w:w="2114" w:type="dxa"/>
+            <w:tcW w:w="2112" w:type="dxa"/>
             <w:tcBorders>
               <w:left w:val="nil"/>
               <w:right w:val="nil"/>
@@ -7040,19 +6783,15 @@
               <w:spacing w:before="0" w:after="0"/>
               <w:jc w:val="center"/>
               <w:rPr>
+                <w:color w:val="000000"/>
+              </w:rPr>
+            </w:pPr>
+            <w:r>
+              <w:rPr>
                 <w:rFonts w:cs="Arial"/>
                 <w:b/>
                 <w:i/>
-                <w:i/>
-                <w:sz w:val="22"/>
-                <w:szCs w:val="22"/>
-              </w:rPr>
-            </w:pPr>
-            <w:r>
-              <w:rPr>
-                <w:rFonts w:cs="Arial"/>
-                <w:b/>
-                <w:i/>
+                <w:color w:val="000000"/>
                 <w:sz w:val="22"/>
                 <w:szCs w:val="22"/>
                 <w:lang w:bidi="ar-SA"/>
@@ -7063,7 +6802,7 @@
         </w:tc>
         <w:tc>
           <w:tcPr>
-            <w:tcW w:w="1955" w:type="dxa"/>
+            <w:tcW w:w="1956" w:type="dxa"/>
             <w:tcBorders>
               <w:left w:val="nil"/>
               <w:right w:val="nil"/>
@@ -7077,19 +6816,15 @@
               <w:spacing w:before="0" w:after="0"/>
               <w:jc w:val="center"/>
               <w:rPr>
+                <w:color w:val="000000"/>
+              </w:rPr>
+            </w:pPr>
+            <w:r>
+              <w:rPr>
                 <w:rFonts w:cs="Arial"/>
                 <w:b/>
                 <w:i/>
-                <w:i/>
-                <w:sz w:val="22"/>
-                <w:szCs w:val="22"/>
-              </w:rPr>
-            </w:pPr>
-            <w:r>
-              <w:rPr>
-                <w:rFonts w:cs="Arial"/>
-                <w:b/>
-                <w:i/>
+                <w:color w:val="000000"/>
                 <w:sz w:val="22"/>
                 <w:szCs w:val="22"/>
                 <w:lang w:bidi="ar-SA"/>
@@ -7100,7 +6835,7 @@
         </w:tc>
         <w:tc>
           <w:tcPr>
-            <w:tcW w:w="1848" w:type="dxa"/>
+            <w:tcW w:w="1849" w:type="dxa"/>
             <w:tcBorders>
               <w:left w:val="nil"/>
               <w:right w:val="nil"/>
@@ -7114,19 +6849,15 @@
               <w:spacing w:before="0" w:after="0"/>
               <w:jc w:val="center"/>
               <w:rPr>
+                <w:color w:val="000000"/>
+              </w:rPr>
+            </w:pPr>
+            <w:r>
+              <w:rPr>
                 <w:rFonts w:cs="Arial"/>
                 <w:b/>
                 <w:i/>
-                <w:i/>
-                <w:sz w:val="22"/>
-                <w:szCs w:val="22"/>
-              </w:rPr>
-            </w:pPr>
-            <w:r>
-              <w:rPr>
-                <w:rFonts w:cs="Arial"/>
-                <w:b/>
-                <w:i/>
+                <w:color w:val="000000"/>
                 <w:sz w:val="22"/>
                 <w:szCs w:val="22"/>
                 <w:lang w:bidi="ar-SA"/>
@@ -7151,19 +6882,15 @@
               <w:spacing w:before="0" w:after="0"/>
               <w:jc w:val="center"/>
               <w:rPr>
+                <w:color w:val="000000"/>
+              </w:rPr>
+            </w:pPr>
+            <w:r>
+              <w:rPr>
                 <w:rFonts w:cs="Arial"/>
                 <w:b/>
                 <w:i/>
-                <w:i/>
-                <w:sz w:val="22"/>
-                <w:szCs w:val="22"/>
-              </w:rPr>
-            </w:pPr>
-            <w:r>
-              <w:rPr>
-                <w:rFonts w:cs="Arial"/>
-                <w:b/>
-                <w:i/>
+                <w:color w:val="000000"/>
                 <w:sz w:val="22"/>
                 <w:szCs w:val="22"/>
                 <w:lang w:bidi="ar-SA"/>
@@ -7188,19 +6915,15 @@
               <w:spacing w:before="0" w:after="0"/>
               <w:jc w:val="center"/>
               <w:rPr>
+                <w:color w:val="000000"/>
+              </w:rPr>
+            </w:pPr>
+            <w:r>
+              <w:rPr>
                 <w:rFonts w:cs="Arial"/>
                 <w:b/>
                 <w:i/>
-                <w:i/>
-                <w:sz w:val="22"/>
-                <w:szCs w:val="22"/>
-              </w:rPr>
-            </w:pPr>
-            <w:r>
-              <w:rPr>
-                <w:rFonts w:cs="Arial"/>
-                <w:b/>
-                <w:i/>
+                <w:color w:val="000000"/>
                 <w:sz w:val="22"/>
                 <w:szCs w:val="22"/>
                 <w:lang w:bidi="ar-SA"/>
@@ -7214,7 +6937,7 @@
         <w:trPr/>
         <w:tc>
           <w:tcPr>
-            <w:tcW w:w="2114" w:type="dxa"/>
+            <w:tcW w:w="2112" w:type="dxa"/>
             <w:tcBorders>
               <w:left w:val="nil"/>
               <w:right w:val="nil"/>
@@ -7227,10 +6950,7 @@
               <w:suppressAutoHyphens w:val="true"/>
               <w:spacing w:before="0" w:after="0"/>
               <w:rPr>
-                <w:i/>
-                <w:i/>
-                <w:iCs/>
-                <w:color w:val="A02B93"/>
+                <w:color w:val="000000"/>
               </w:rPr>
             </w:pPr>
             <w:r>
@@ -7238,7 +6958,7 @@
                 <w:rFonts w:cs="Arial"/>
                 <w:i/>
                 <w:iCs/>
-                <w:color w:val="A02B93"/>
+                <w:color w:val="000000"/>
                 <w:sz w:val="22"/>
                 <w:szCs w:val="22"/>
                 <w:lang w:bidi="ar-SA"/>
@@ -7249,7 +6969,7 @@
         </w:tc>
         <w:tc>
           <w:tcPr>
-            <w:tcW w:w="1955" w:type="dxa"/>
+            <w:tcW w:w="1956" w:type="dxa"/>
             <w:tcBorders>
               <w:left w:val="nil"/>
               <w:right w:val="nil"/>
@@ -7263,10 +6983,7 @@
               <w:spacing w:before="0" w:after="0"/>
               <w:jc w:val="left"/>
               <w:rPr>
-                <w:i/>
-                <w:i/>
-                <w:iCs/>
-                <w:color w:val="A02B93"/>
+                <w:color w:val="000000"/>
               </w:rPr>
             </w:pPr>
             <w:r>
@@ -7274,7 +6991,7 @@
                 <w:rFonts w:cs="Arial"/>
                 <w:i/>
                 <w:iCs/>
-                <w:color w:val="A02B93"/>
+                <w:color w:val="000000"/>
                 <w:sz w:val="22"/>
                 <w:szCs w:val="22"/>
                 <w:lang w:bidi="ar-SA"/>
@@ -7285,7 +7002,7 @@
         </w:tc>
         <w:tc>
           <w:tcPr>
-            <w:tcW w:w="1848" w:type="dxa"/>
+            <w:tcW w:w="1849" w:type="dxa"/>
             <w:tcBorders>
               <w:left w:val="nil"/>
               <w:right w:val="nil"/>
@@ -7299,10 +7016,7 @@
               <w:spacing w:before="0" w:after="0"/>
               <w:jc w:val="left"/>
               <w:rPr>
-                <w:i/>
-                <w:i/>
-                <w:iCs/>
-                <w:color w:val="A02B93"/>
+                <w:color w:val="000000"/>
               </w:rPr>
             </w:pPr>
             <w:r>
@@ -7310,7 +7024,7 @@
                 <w:rFonts w:cs="Arial"/>
                 <w:i/>
                 <w:iCs/>
-                <w:color w:val="A02B93"/>
+                <w:color w:val="000000"/>
                 <w:sz w:val="22"/>
                 <w:szCs w:val="22"/>
                 <w:lang w:bidi="ar-SA"/>
@@ -7322,7 +7036,7 @@
                 <w:rFonts w:cs="Arial"/>
                 <w:i/>
                 <w:iCs/>
-                <w:color w:val="A02B93"/>
+                <w:color w:val="000000"/>
                 <w:sz w:val="22"/>
                 <w:szCs w:val="22"/>
                 <w:shd w:fill="auto" w:val="clear"/>
@@ -7335,7 +7049,7 @@
                 <w:rFonts w:cs="Arial"/>
                 <w:i/>
                 <w:iCs/>
-                <w:color w:val="A02B93"/>
+                <w:color w:val="000000"/>
                 <w:sz w:val="22"/>
                 <w:szCs w:val="22"/>
                 <w:lang w:bidi="ar-SA"/>
@@ -7360,10 +7074,7 @@
               <w:spacing w:before="0" w:after="0"/>
               <w:jc w:val="left"/>
               <w:rPr>
-                <w:i/>
-                <w:i/>
-                <w:iCs/>
-                <w:color w:val="A02B93"/>
+                <w:color w:val="000000"/>
               </w:rPr>
             </w:pPr>
             <w:r>
@@ -7371,7 +7082,7 @@
                 <w:rFonts w:cs="Arial"/>
                 <w:i/>
                 <w:iCs/>
-                <w:color w:val="A02B93"/>
+                <w:color w:val="000000"/>
                 <w:sz w:val="22"/>
                 <w:szCs w:val="22"/>
                 <w:highlight w:val="yellow"/>
@@ -7396,10 +7107,7 @@
               <w:suppressAutoHyphens w:val="true"/>
               <w:spacing w:before="0" w:after="0"/>
               <w:rPr>
-                <w:i/>
-                <w:i/>
-                <w:iCs/>
-                <w:color w:val="A02B93"/>
+                <w:color w:val="000000"/>
               </w:rPr>
             </w:pPr>
             <w:r>
@@ -7407,7 +7115,7 @@
                 <w:rFonts w:cs="Arial"/>
                 <w:i/>
                 <w:iCs/>
-                <w:color w:val="A02B93"/>
+                <w:color w:val="000000"/>
                 <w:sz w:val="22"/>
                 <w:szCs w:val="22"/>
                 <w:lang w:bidi="ar-SA"/>
@@ -7428,7 +7136,7 @@
           <w:szCs w:val="22"/>
         </w:rPr>
       </w:pPr>
-      <w:bookmarkStart w:id="22" w:name="_Hlk192747879_Copia_1"/>
+      <w:bookmarkStart w:id="21" w:name="_Hlk192747879_Copia_1"/>
       <w:r>
         <w:rPr>
           <w:rFonts w:cs="Arial"/>
@@ -7451,7 +7159,7 @@
         </w:rPr>
         <w:t>Anexo 1</w:t>
       </w:r>
-      <w:bookmarkEnd w:id="22"/>
+      <w:bookmarkEnd w:id="21"/>
       <w:r>
         <w:rPr>
           <w:rFonts w:cs="Arial"/>
@@ -7491,17 +7199,14 @@
           <w:right w:val="single" w:sz="4" w:space="4" w:color="000000"/>
         </w:pBdr>
         <w:rPr>
-          <w:i/>
+          <w:color w:val="000000"/>
+        </w:rPr>
+      </w:pPr>
+      <w:r>
+        <w:rPr>
           <w:i/>
           <w:iCs/>
-          <w:color w:val="A02B93"/>
-        </w:rPr>
-      </w:pPr>
-      <w:r>
-        <w:rPr>
-          <w:i/>
-          <w:iCs/>
-          <w:color w:val="A02B93"/>
+          <w:color w:val="000000"/>
         </w:rPr>
         <w:t>{observaciones}</w:t>
       </w:r>
@@ -7625,12 +7330,12 @@
         <w:jc w:val="both"/>
         <w:rPr/>
       </w:pPr>
-      <w:bookmarkStart w:id="23" w:name="_Toc163265389"/>
+      <w:bookmarkStart w:id="22" w:name="_Toc163265389"/>
       <w:r>
         <w:rPr/>
         <w:t>ANEXOS</w:t>
       </w:r>
-      <w:bookmarkEnd w:id="23"/>
+      <w:bookmarkEnd w:id="22"/>
     </w:p>
     <w:p>
       <w:pPr>
@@ -7855,13 +7560,15 @@
               <w:suppressAutoHyphens w:val="true"/>
               <w:spacing w:before="0" w:after="0"/>
               <w:jc w:val="left"/>
-              <w:rPr/>
+              <w:rPr>
+                <w:color w:val="000000"/>
+              </w:rPr>
             </w:pPr>
             <w:r>
               <w:rPr>
                 <w:i/>
                 <w:iCs/>
-                <w:color w:val="A02B93"/>
+                <w:color w:val="000000"/>
                 <w:lang w:bidi="ar-SA"/>
               </w:rPr>
               <w:t>{#iRAAnexo1}{nombre}</w:t>
@@ -7886,13 +7593,15 @@
               <w:suppressAutoHyphens w:val="true"/>
               <w:spacing w:before="0" w:after="0"/>
               <w:jc w:val="left"/>
-              <w:rPr/>
+              <w:rPr>
+                <w:color w:val="000000"/>
+              </w:rPr>
             </w:pPr>
             <w:r>
               <w:rPr>
                 <w:i/>
                 <w:iCs/>
-                <w:color w:val="A02B93"/>
+                <w:color w:val="000000"/>
                 <w:lang w:bidi="ar-SA"/>
               </w:rPr>
               <w:t>{hipo}{/iRAAnexo1}</w:t>
@@ -7923,14 +7632,13 @@
               <w:spacing w:before="0" w:after="0"/>
               <w:jc w:val="center"/>
               <w:rPr>
-                <w:rFonts w:ascii="Arial" w:hAnsi="Arial" w:cs="Arial"/>
-                <w:sz w:val="22"/>
-                <w:szCs w:val="22"/>
+                <w:color w:val="000000"/>
               </w:rPr>
             </w:pPr>
             <w:r>
               <w:rPr>
                 <w:rFonts w:cs="Arial" w:ascii="Arial" w:hAnsi="Arial"/>
+                <w:color w:val="000000"/>
                 <w:sz w:val="22"/>
                 <w:szCs w:val="22"/>
                 <w:lang w:bidi="ar-SA"/>
@@ -7959,14 +7667,13 @@
               <w:ind w:left="709"/>
               <w:jc w:val="center"/>
               <w:rPr>
-                <w:rFonts w:ascii="Arial" w:hAnsi="Arial" w:cs="Arial"/>
-                <w:sz w:val="22"/>
-                <w:szCs w:val="22"/>
+                <w:color w:val="000000"/>
               </w:rPr>
             </w:pPr>
             <w:r>
               <w:rPr>
                 <w:rFonts w:cs="Arial" w:ascii="Arial" w:hAnsi="Arial"/>
+                <w:color w:val="000000"/>
                 <w:sz w:val="22"/>
                 <w:szCs w:val="22"/>
                 <w:lang w:bidi="ar-SA"/>
@@ -7998,13 +7705,15 @@
               <w:suppressAutoHyphens w:val="true"/>
               <w:spacing w:before="0" w:after="0"/>
               <w:jc w:val="left"/>
-              <w:rPr/>
+              <w:rPr>
+                <w:color w:val="000000"/>
+              </w:rPr>
             </w:pPr>
             <w:r>
               <w:rPr>
                 <w:i/>
                 <w:iCs/>
-                <w:color w:val="A02B93"/>
+                <w:color w:val="000000"/>
                 <w:lang w:bidi="ar-SA"/>
               </w:rPr>
               <w:t>{#iRSAnexo1}{nombre}</w:t>
@@ -8029,13 +7738,15 @@
               <w:suppressAutoHyphens w:val="true"/>
               <w:spacing w:before="0" w:after="0"/>
               <w:jc w:val="left"/>
-              <w:rPr/>
+              <w:rPr>
+                <w:color w:val="000000"/>
+              </w:rPr>
             </w:pPr>
             <w:r>
               <w:rPr>
                 <w:i/>
                 <w:iCs/>
-                <w:color w:val="A02B93"/>
+                <w:color w:val="000000"/>
                 <w:lang w:bidi="ar-SA"/>
               </w:rPr>
               <w:t>{hipo}{/iRSAnexo1}</w:t>
@@ -8149,7 +7860,7 @@
   <w:comment w:id="0" w:author="Teresa Andres Ponga" w:date="2025-09-19T11:40:00Z" w:initials="TA">
     <w:p>
       <w:pPr>
-        <w:overflowPunct w:val="false"/>
+        <w:overflowPunct w:val="true"/>
         <w:rPr/>
       </w:pPr>
       <w:r>
@@ -8212,7 +7923,7 @@
         </w:r>
         <w:r>
           <w:rPr/>
-          <w:t>9</w:t>
+          <w:t>8</w:t>
         </w:r>
         <w:r>
           <w:rPr/>
@@ -8264,7 +7975,7 @@
         </w:r>
         <w:r>
           <w:rPr/>
-          <w:t>9</w:t>
+          <w:t>8</w:t>
         </w:r>
         <w:r>
           <w:rPr/>
@@ -9795,13 +9506,13 @@
       <w14:ligatures w14:val="none"/>
     </w:rPr>
   </w:style>
-  <w:style w:type="character" w:styleId="Enlacedelndice">
-    <w:name w:val="Enlace del índice"/>
+  <w:style w:type="character" w:styleId="Enlacedelndiceuser">
+    <w:name w:val="Enlace del índice (user)"/>
     <w:qFormat/>
     <w:rPr/>
   </w:style>
-  <w:style w:type="character" w:styleId="Enlacedelndiceuser">
-    <w:name w:val="Enlace del índice (user)"/>
+  <w:style w:type="character" w:styleId="Enlacedelndice">
+    <w:name w:val="Enlace del índice"/>
     <w:qFormat/>
     <w:rPr/>
   </w:style>
@@ -10041,7 +9752,7 @@
   </w:style>
   <w:style w:type="paragraph" w:styleId="IndexHeading">
     <w:name w:val="index heading"/>
-    <w:basedOn w:val="Ttulo"/>
+    <w:basedOn w:val="Ttulouser"/>
     <w:pPr/>
     <w:rPr/>
   </w:style>
@@ -10111,15 +9822,15 @@
       <w:szCs w:val="20"/>
     </w:rPr>
   </w:style>
-  <w:style w:type="paragraph" w:styleId="Cabeceraypie">
-    <w:name w:val="Cabecera y pie"/>
+  <w:style w:type="paragraph" w:styleId="Cabeceraypieuser">
+    <w:name w:val="Cabecera y pie (user)"/>
     <w:basedOn w:val="Normal"/>
     <w:qFormat/>
     <w:pPr/>
     <w:rPr/>
   </w:style>
-  <w:style w:type="paragraph" w:styleId="Cabeceraypieuser">
-    <w:name w:val="Cabecera y pie (user)"/>
+  <w:style w:type="paragraph" w:styleId="Cabeceraypie">
+    <w:name w:val="Cabecera y pie"/>
     <w:basedOn w:val="Normal"/>
     <w:qFormat/>
     <w:pPr/>
@@ -10191,6 +9902,29 @@
       <w:color w:val="auto"/>
     </w:rPr>
   </w:style>
+  <w:style w:type="paragraph" w:styleId="Contenidodelatabla">
+    <w:name w:val="Contenido de la tabla"/>
+    <w:basedOn w:val="Normal"/>
+    <w:qFormat/>
+    <w:pPr>
+      <w:widowControl w:val="false"/>
+      <w:suppressLineNumbers/>
+    </w:pPr>
+    <w:rPr/>
+  </w:style>
+  <w:style w:type="paragraph" w:styleId="Ttulodelatabla">
+    <w:name w:val="Título de la tabla"/>
+    <w:basedOn w:val="Contenidodelatabla"/>
+    <w:qFormat/>
+    <w:pPr>
+      <w:suppressLineNumbers/>
+      <w:jc w:val="center"/>
+    </w:pPr>
+    <w:rPr>
+      <w:b/>
+      <w:bCs/>
+    </w:rPr>
+  </w:style>
   <w:style w:type="paragraph" w:styleId="Contenidodelatablauser">
     <w:name w:val="Contenido de la tabla (user)"/>
     <w:basedOn w:val="Normal"/>
@@ -10214,31 +9948,8 @@
       <w:bCs/>
     </w:rPr>
   </w:style>
-  <w:style w:type="paragraph" w:styleId="Contenidodelatabla">
-    <w:name w:val="Contenido de la tabla"/>
-    <w:basedOn w:val="Normal"/>
-    <w:qFormat/>
-    <w:pPr>
-      <w:widowControl w:val="false"/>
-      <w:suppressLineNumbers/>
-    </w:pPr>
-    <w:rPr/>
-  </w:style>
-  <w:style w:type="paragraph" w:styleId="Ttulodelatabla">
-    <w:name w:val="Título de la tabla"/>
-    <w:basedOn w:val="Contenidodelatabla"/>
-    <w:qFormat/>
-    <w:pPr>
-      <w:suppressLineNumbers/>
-      <w:jc w:val="center"/>
-    </w:pPr>
-    <w:rPr>
-      <w:b/>
-      <w:bCs/>
-    </w:rPr>
-  </w:style>
-  <w:style w:type="numbering" w:styleId="Ningunalista" w:default="1">
-    <w:name w:val="Ninguna lista"/>
+  <w:style w:type="numbering" w:styleId="Ningunalistauser" w:default="1">
+    <w:name w:val="Ninguna lista (user)"/>
     <w:uiPriority w:val="99"/>
     <w:semiHidden/>
     <w:unhideWhenUsed/>

</xml_diff>